<commit_message>
Update Bab 2 maneh kampret
</commit_message>
<xml_diff>
--- a/KWU/FORMAT BUSSINESS PLAN PROPOSAL STIKI FIX.docx
+++ b/KWU/FORMAT BUSSINESS PLAN PROPOSAL STIKI FIX.docx
@@ -1,6 +1,6 @@
 
 <file path=word/document.xml><?xml version="1.0" encoding="utf-8"?>
-<w:document xmlns:wpc="http://schemas.microsoft.com/office/word/2010/wordprocessingCanvas" xmlns:cx="http://schemas.microsoft.com/office/drawing/2014/chartex" xmlns:cx1="http://schemas.microsoft.com/office/drawing/2015/9/8/chartex" xmlns:cx2="http://schemas.microsoft.com/office/drawing/2015/10/21/chartex" xmlns:cx3="http://schemas.microsoft.com/office/drawing/2016/5/9/chartex" xmlns:cx4="http://schemas.microsoft.com/office/drawing/2016/5/10/chartex" xmlns:cx5="http://schemas.microsoft.com/office/drawing/2016/5/11/chartex" xmlns:cx6="http://schemas.microsoft.com/office/drawing/2016/5/12/chartex" xmlns:cx7="http://schemas.microsoft.com/office/drawing/2016/5/13/chartex" xmlns:cx8="http://schemas.microsoft.com/office/drawing/2016/5/14/chartex" xmlns:mc="http://schemas.openxmlformats.org/markup-compatibility/2006" xmlns:aink="http://schemas.microsoft.com/office/drawing/2016/ink" xmlns:am3d="http://schemas.microsoft.com/office/drawing/2017/model3d" xmlns:o="urn:schemas-microsoft-com:office:office" xmlns:r="http://schemas.openxmlformats.org/officeDocument/2006/relationships" xmlns:m="http://schemas.openxmlformats.org/officeDocument/2006/math" xmlns:v="urn:schemas-microsoft-com:vml" xmlns:wp14="http://schemas.microsoft.com/office/word/2010/wordprocessingDrawing" xmlns:wp="http://schemas.openxmlformats.org/drawingml/2006/wordprocessingDrawing" xmlns:w10="urn:schemas-microsoft-com:office:word" xmlns:w="http://schemas.openxmlformats.org/wordprocessingml/2006/main" xmlns:w14="http://schemas.microsoft.com/office/word/2010/wordml" xmlns:w15="http://schemas.microsoft.com/office/word/2012/wordml" xmlns:w16cid="http://schemas.microsoft.com/office/word/2016/wordml/cid" xmlns:w16se="http://schemas.microsoft.com/office/word/2015/wordml/symex" xmlns:wpg="http://schemas.microsoft.com/office/word/2010/wordprocessingGroup" xmlns:wpi="http://schemas.microsoft.com/office/word/2010/wordprocessingInk" xmlns:wne="http://schemas.microsoft.com/office/word/2006/wordml" xmlns:wps="http://schemas.microsoft.com/office/word/2010/wordprocessingShape" mc:Ignorable="w14 w15 w16se w16cid wp14">
+<w:document xmlns:wpc="http://schemas.microsoft.com/office/word/2010/wordprocessingCanvas" xmlns:mc="http://schemas.openxmlformats.org/markup-compatibility/2006" xmlns:o="urn:schemas-microsoft-com:office:office" xmlns:r="http://schemas.openxmlformats.org/officeDocument/2006/relationships" xmlns:m="http://schemas.openxmlformats.org/officeDocument/2006/math" xmlns:v="urn:schemas-microsoft-com:vml" xmlns:wp14="http://schemas.microsoft.com/office/word/2010/wordprocessingDrawing" xmlns:wp="http://schemas.openxmlformats.org/drawingml/2006/wordprocessingDrawing" xmlns:w10="urn:schemas-microsoft-com:office:word" xmlns:w="http://schemas.openxmlformats.org/wordprocessingml/2006/main" xmlns:w14="http://schemas.microsoft.com/office/word/2010/wordml" xmlns:w15="http://schemas.microsoft.com/office/word/2012/wordml" xmlns:wpg="http://schemas.microsoft.com/office/word/2010/wordprocessingGroup" xmlns:wpi="http://schemas.microsoft.com/office/word/2010/wordprocessingInk" xmlns:wne="http://schemas.microsoft.com/office/word/2006/wordml" xmlns:wps="http://schemas.microsoft.com/office/word/2010/wordprocessingShape" mc:Ignorable="w14 w15 wp14">
   <w:body>
     <w:p>
       <w:pPr>
@@ -144,6 +144,7 @@
         <w:rPr>
           <w:rFonts w:ascii="Times New Roman" w:hAnsi="Times New Roman" w:cs="Times New Roman"/>
           <w:noProof/>
+          <w:lang w:val="en-GB" w:eastAsia="en-GB"/>
         </w:rPr>
         <w:drawing>
           <wp:inline distT="0" distB="0" distL="0" distR="0" wp14:anchorId="3600A631" wp14:editId="74717479">
@@ -2792,7 +2793,29 @@
           <w:lang w:eastAsia="id-ID"/>
         </w:rPr>
         <w:lastRenderedPageBreak/>
-        <w:t>BAB I</w:t>
+        <w:t>BA</w:t>
+      </w:r>
+      <w:r>
+        <w:rPr>
+          <w:rFonts w:ascii="Times New Roman" w:eastAsia="Times New Roman" w:hAnsi="Times New Roman" w:cs="Times New Roman"/>
+          <w:b/>
+          <w:bCs/>
+          <w:sz w:val="28"/>
+          <w:szCs w:val="24"/>
+          <w:lang w:eastAsia="id-ID"/>
+        </w:rPr>
+        <w:t>/</w:t>
+      </w:r>
+      <w:r>
+        <w:rPr>
+          <w:rFonts w:ascii="Times New Roman" w:eastAsia="Times New Roman" w:hAnsi="Times New Roman" w:cs="Times New Roman"/>
+          <w:b/>
+          <w:bCs/>
+          <w:sz w:val="28"/>
+          <w:szCs w:val="24"/>
+          <w:lang w:eastAsia="id-ID"/>
+        </w:rPr>
+        <w:t>B I</w:t>
       </w:r>
     </w:p>
     <w:p>
@@ -4855,6 +4878,7 @@
           <w:szCs w:val="24"/>
           <w:lang w:eastAsia="id-ID"/>
         </w:rPr>
+        <w:lastRenderedPageBreak/>
         <w:t>1.6.</w:t>
       </w:r>
       <w:r>
@@ -4968,6 +4992,7 @@
           <w:noProof/>
           <w:sz w:val="24"/>
           <w:szCs w:val="24"/>
+          <w:lang w:val="en-GB" w:eastAsia="en-GB"/>
         </w:rPr>
         <mc:AlternateContent>
           <mc:Choice Requires="wps">
@@ -5029,7 +5054,7 @@
               </wp:anchor>
             </w:drawing>
           </mc:Choice>
-          <mc:Fallback>
+          <mc:Fallback xmlns:cx="http://schemas.microsoft.com/office/drawing/2014/chartex" xmlns:cx1="http://schemas.microsoft.com/office/drawing/2015/9/8/chartex" xmlns:cx2="http://schemas.microsoft.com/office/drawing/2015/10/21/chartex" xmlns:cx3="http://schemas.microsoft.com/office/drawing/2016/5/9/chartex" xmlns:cx4="http://schemas.microsoft.com/office/drawing/2016/5/10/chartex" xmlns:cx5="http://schemas.microsoft.com/office/drawing/2016/5/11/chartex" xmlns:cx6="http://schemas.microsoft.com/office/drawing/2016/5/12/chartex" xmlns:cx7="http://schemas.microsoft.com/office/drawing/2016/5/13/chartex" xmlns:cx8="http://schemas.microsoft.com/office/drawing/2016/5/14/chartex" xmlns:aink="http://schemas.microsoft.com/office/drawing/2016/ink" xmlns:am3d="http://schemas.microsoft.com/office/drawing/2017/model3d" xmlns:w16cid="http://schemas.microsoft.com/office/word/2016/wordml/cid" xmlns:w16se="http://schemas.microsoft.com/office/word/2015/wordml/symex">
             <w:pict>
               <v:rect w14:anchorId="50E1C089" id="Rectangle 4" o:spid="_x0000_s1026" style="position:absolute;margin-left:26.25pt;margin-top:9.55pt;width:439.5pt;height:102pt;z-index:251659264;visibility:visible;mso-wrap-style:square;mso-height-percent:0;mso-wrap-distance-left:9pt;mso-wrap-distance-top:0;mso-wrap-distance-right:9pt;mso-wrap-distance-bottom:0;mso-position-horizontal:absolute;mso-position-horizontal-relative:text;mso-position-vertical:absolute;mso-position-vertical-relative:text;mso-height-percent:0;mso-height-relative:margin;v-text-anchor:middle" o:gfxdata="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" fillcolor="#5b9bd5 [3204]" strokecolor="#1f4d78 [1604]" strokeweight="1pt"/>
             </w:pict>
@@ -5136,6 +5161,26 @@
     </w:p>
     <w:p>
       <w:pPr>
+        <w:rPr>
+          <w:rFonts w:ascii="Times New Roman" w:hAnsi="Times New Roman" w:cs="Times New Roman"/>
+          <w:b/>
+          <w:sz w:val="24"/>
+          <w:szCs w:val="24"/>
+        </w:rPr>
+      </w:pPr>
+    </w:p>
+    <w:p>
+      <w:pPr>
+        <w:rPr>
+          <w:rFonts w:ascii="Times New Roman" w:hAnsi="Times New Roman" w:cs="Times New Roman"/>
+          <w:b/>
+          <w:sz w:val="24"/>
+          <w:szCs w:val="24"/>
+        </w:rPr>
+      </w:pPr>
+    </w:p>
+    <w:p>
+      <w:pPr>
         <w:spacing w:after="0"/>
         <w:jc w:val="center"/>
         <w:rPr>
@@ -5307,6 +5352,35 @@
         <w:tab/>
         <w:t xml:space="preserve">Sasaran dari produk/jasa ini adalah Mass Market. </w:t>
       </w:r>
+      <w:r>
+        <w:rPr>
+          <w:rFonts w:ascii="Times New Roman" w:eastAsia="Times New Roman" w:hAnsi="Times New Roman" w:cs="Times New Roman"/>
+          <w:sz w:val="24"/>
+          <w:szCs w:val="24"/>
+          <w:lang w:eastAsia="id-ID"/>
+        </w:rPr>
+        <w:t xml:space="preserve">Selain mass market kami juga menargetkan pasar diversified dan multisided. Pada mass market, kami menargetkan masyarakat umum yang ingin bepergian, diversified untuk menawarkan jasa perjalanan liburan dan pelayanan paket perjalanan antar </w:t>
+      </w:r>
+      <w:proofErr w:type="gramStart"/>
+      <w:r>
+        <w:rPr>
+          <w:rFonts w:ascii="Times New Roman" w:eastAsia="Times New Roman" w:hAnsi="Times New Roman" w:cs="Times New Roman"/>
+          <w:sz w:val="24"/>
+          <w:szCs w:val="24"/>
+          <w:lang w:eastAsia="id-ID"/>
+        </w:rPr>
+        <w:t>kota</w:t>
+      </w:r>
+      <w:proofErr w:type="gramEnd"/>
+      <w:r>
+        <w:rPr>
+          <w:rFonts w:ascii="Times New Roman" w:eastAsia="Times New Roman" w:hAnsi="Times New Roman" w:cs="Times New Roman"/>
+          <w:sz w:val="24"/>
+          <w:szCs w:val="24"/>
+          <w:lang w:eastAsia="id-ID"/>
+        </w:rPr>
+        <w:t xml:space="preserve"> dan multisided karena bergantung pada perusahaan travel lain.</w:t>
+      </w:r>
     </w:p>
     <w:p>
       <w:pPr>
@@ -5395,6 +5469,25 @@
         </w:rPr>
         <w:t>Menawarkan jasa pelayanan paket perjalanan wisata dan paket travel secara online.</w:t>
       </w:r>
+      <w:r>
+        <w:rPr>
+          <w:rFonts w:ascii="Times New Roman" w:eastAsia="Times New Roman" w:hAnsi="Times New Roman" w:cs="Times New Roman"/>
+          <w:sz w:val="24"/>
+          <w:szCs w:val="24"/>
+          <w:lang w:eastAsia="id-ID"/>
+        </w:rPr>
+        <w:t xml:space="preserve"> Para pelanggan bisa memilih tempat tujuan travel maupun paket tour yang ditawarkan. Selain itu menawarkan sebuah portal untuk </w:t>
+      </w:r>
+      <w:r>
+        <w:rPr>
+          <w:rFonts w:ascii="Times New Roman" w:eastAsia="Times New Roman" w:hAnsi="Times New Roman" w:cs="Times New Roman"/>
+          <w:sz w:val="24"/>
+          <w:szCs w:val="24"/>
+          <w:lang w:eastAsia="id-ID"/>
+        </w:rPr>
+        <w:lastRenderedPageBreak/>
+        <w:t>perusahaan travel lain yang ingin bergabung ke dalam sistem kami sebagai mitra.</w:t>
+      </w:r>
     </w:p>
     <w:p>
       <w:pPr>
@@ -5546,7 +5639,224 @@
           <w:szCs w:val="24"/>
           <w:lang w:eastAsia="id-ID"/>
         </w:rPr>
-        <w:t xml:space="preserve"> atau masyarakat luas yang </w:t>
+        <w:t xml:space="preserve"> atau masyarakat luas yang ingin melakukan perjalanan wisata atau perjalanan bisnis pribadi. Selain itu untuk perusahan travel lain yang belum memiliki website dan ingin mengembangkan pasarnya.</w:t>
+      </w:r>
+    </w:p>
+    <w:p>
+      <w:pPr>
+        <w:spacing w:after="0"/>
+        <w:jc w:val="both"/>
+        <w:rPr>
+          <w:rFonts w:ascii="Times New Roman" w:eastAsia="Times New Roman" w:hAnsi="Times New Roman" w:cs="Times New Roman"/>
+          <w:b/>
+          <w:sz w:val="24"/>
+          <w:szCs w:val="24"/>
+          <w:lang w:eastAsia="id-ID"/>
+        </w:rPr>
+      </w:pPr>
+      <w:r>
+        <w:rPr>
+          <w:rFonts w:ascii="Times New Roman" w:eastAsia="Times New Roman" w:hAnsi="Times New Roman" w:cs="Times New Roman"/>
+          <w:b/>
+          <w:sz w:val="24"/>
+          <w:szCs w:val="24"/>
+          <w:lang w:eastAsia="id-ID"/>
+        </w:rPr>
+        <w:t>2.1.4 Pesaing (Kompetitor)</w:t>
+      </w:r>
+    </w:p>
+    <w:p>
+      <w:pPr>
+        <w:spacing w:after="0"/>
+        <w:jc w:val="both"/>
+        <w:rPr>
+          <w:rFonts w:ascii="Times New Roman" w:eastAsia="Times New Roman" w:hAnsi="Times New Roman" w:cs="Times New Roman"/>
+          <w:sz w:val="24"/>
+          <w:szCs w:val="24"/>
+          <w:lang w:eastAsia="id-ID"/>
+        </w:rPr>
+      </w:pPr>
+      <w:r>
+        <w:rPr>
+          <w:rFonts w:ascii="Times New Roman" w:eastAsia="Times New Roman" w:hAnsi="Times New Roman" w:cs="Times New Roman"/>
+          <w:b/>
+          <w:sz w:val="24"/>
+          <w:szCs w:val="24"/>
+          <w:lang w:eastAsia="id-ID"/>
+        </w:rPr>
+        <w:tab/>
+      </w:r>
+      <w:r>
+        <w:rPr>
+          <w:rFonts w:ascii="Times New Roman" w:eastAsia="Times New Roman" w:hAnsi="Times New Roman" w:cs="Times New Roman"/>
+          <w:sz w:val="24"/>
+          <w:szCs w:val="24"/>
+          <w:lang w:eastAsia="id-ID"/>
+        </w:rPr>
+        <w:t xml:space="preserve">Suatu persaingan yang dilakukan seseorang atau sekelompok orang tertentu, agar memperoleh kemenangan atau hasil secara kompetitif (Kasmir, 2012). </w:t>
+      </w:r>
+    </w:p>
+    <w:p>
+      <w:pPr>
+        <w:spacing w:after="0"/>
+        <w:jc w:val="both"/>
+        <w:rPr>
+          <w:rFonts w:ascii="Times New Roman" w:eastAsia="Times New Roman" w:hAnsi="Times New Roman" w:cs="Times New Roman"/>
+          <w:sz w:val="24"/>
+          <w:szCs w:val="24"/>
+          <w:lang w:eastAsia="id-ID"/>
+        </w:rPr>
+      </w:pPr>
+      <w:r>
+        <w:rPr>
+          <w:rFonts w:ascii="Times New Roman" w:eastAsia="Times New Roman" w:hAnsi="Times New Roman" w:cs="Times New Roman"/>
+          <w:b/>
+          <w:sz w:val="24"/>
+          <w:szCs w:val="24"/>
+          <w:lang w:eastAsia="id-ID"/>
+        </w:rPr>
+        <w:tab/>
+      </w:r>
+      <w:r>
+        <w:rPr>
+          <w:rFonts w:ascii="Times New Roman" w:eastAsia="Times New Roman" w:hAnsi="Times New Roman" w:cs="Times New Roman"/>
+          <w:sz w:val="24"/>
+          <w:szCs w:val="24"/>
+          <w:lang w:eastAsia="id-ID"/>
+        </w:rPr>
+        <w:t xml:space="preserve">Pesaing dari produk ini yaitu, seperti traveloka.com, tiket.com, dan pegipegi.com. </w:t>
+      </w:r>
+      <w:r>
+        <w:rPr>
+          <w:rFonts w:ascii="Times New Roman" w:eastAsia="Times New Roman" w:hAnsi="Times New Roman" w:cs="Times New Roman"/>
+          <w:sz w:val="24"/>
+          <w:szCs w:val="24"/>
+          <w:lang w:eastAsia="id-ID"/>
+        </w:rPr>
+        <w:t xml:space="preserve">Mereka sudah terlebih dahulu mempopulerkan sistem jual tiket secara online. Selain banyaknya masyarakat yang memilih sistem yang sudah terbukti lama. </w:t>
+      </w:r>
+      <w:proofErr w:type="gramStart"/>
+      <w:r>
+        <w:rPr>
+          <w:rFonts w:ascii="Times New Roman" w:eastAsia="Times New Roman" w:hAnsi="Times New Roman" w:cs="Times New Roman"/>
+          <w:sz w:val="24"/>
+          <w:szCs w:val="24"/>
+          <w:lang w:eastAsia="id-ID"/>
+        </w:rPr>
+        <w:t>h</w:t>
+      </w:r>
+      <w:bookmarkStart w:id="0" w:name="_GoBack"/>
+      <w:bookmarkEnd w:id="0"/>
+      <w:proofErr w:type="gramEnd"/>
+    </w:p>
+    <w:p>
+      <w:pPr>
+        <w:spacing w:after="0"/>
+        <w:jc w:val="both"/>
+        <w:rPr>
+          <w:rFonts w:ascii="Times New Roman" w:eastAsia="Times New Roman" w:hAnsi="Times New Roman" w:cs="Times New Roman"/>
+          <w:b/>
+          <w:sz w:val="24"/>
+          <w:szCs w:val="24"/>
+          <w:lang w:eastAsia="id-ID"/>
+        </w:rPr>
+      </w:pPr>
+    </w:p>
+    <w:p>
+      <w:pPr>
+        <w:spacing w:after="0"/>
+        <w:jc w:val="both"/>
+        <w:rPr>
+          <w:rFonts w:ascii="Times New Roman" w:eastAsia="Times New Roman" w:hAnsi="Times New Roman" w:cs="Times New Roman"/>
+          <w:b/>
+          <w:sz w:val="24"/>
+          <w:szCs w:val="24"/>
+          <w:lang w:eastAsia="id-ID"/>
+        </w:rPr>
+      </w:pPr>
+      <w:r>
+        <w:rPr>
+          <w:rFonts w:ascii="Times New Roman" w:eastAsia="Times New Roman" w:hAnsi="Times New Roman" w:cs="Times New Roman"/>
+          <w:b/>
+          <w:sz w:val="24"/>
+          <w:szCs w:val="24"/>
+          <w:lang w:eastAsia="id-ID"/>
+        </w:rPr>
+        <w:t>2.2 Analisa 4P</w:t>
+      </w:r>
+    </w:p>
+    <w:p>
+      <w:pPr>
+        <w:spacing w:after="0"/>
+        <w:jc w:val="both"/>
+        <w:rPr>
+          <w:rFonts w:ascii="Times New Roman" w:eastAsia="Times New Roman" w:hAnsi="Times New Roman" w:cs="Times New Roman"/>
+          <w:b/>
+          <w:sz w:val="24"/>
+          <w:szCs w:val="24"/>
+          <w:lang w:eastAsia="id-ID"/>
+        </w:rPr>
+      </w:pPr>
+      <w:r>
+        <w:rPr>
+          <w:rFonts w:ascii="Times New Roman" w:eastAsia="Times New Roman" w:hAnsi="Times New Roman" w:cs="Times New Roman"/>
+          <w:b/>
+          <w:sz w:val="24"/>
+          <w:szCs w:val="24"/>
+          <w:lang w:eastAsia="id-ID"/>
+        </w:rPr>
+        <w:t>2.2.1 Produk</w:t>
+      </w:r>
+    </w:p>
+    <w:p>
+      <w:pPr>
+        <w:spacing w:after="0"/>
+        <w:jc w:val="both"/>
+        <w:rPr>
+          <w:rFonts w:ascii="Times New Roman" w:eastAsia="Times New Roman" w:hAnsi="Times New Roman" w:cs="Times New Roman"/>
+          <w:sz w:val="24"/>
+          <w:szCs w:val="24"/>
+          <w:lang w:eastAsia="id-ID"/>
+        </w:rPr>
+      </w:pPr>
+      <w:r>
+        <w:rPr>
+          <w:rFonts w:ascii="Times New Roman" w:eastAsia="Times New Roman" w:hAnsi="Times New Roman" w:cs="Times New Roman"/>
+          <w:b/>
+          <w:sz w:val="24"/>
+          <w:szCs w:val="24"/>
+          <w:lang w:eastAsia="id-ID"/>
+        </w:rPr>
+        <w:tab/>
+      </w:r>
+      <w:r>
+        <w:rPr>
+          <w:rFonts w:ascii="Times New Roman" w:eastAsia="Times New Roman" w:hAnsi="Times New Roman" w:cs="Times New Roman"/>
+          <w:sz w:val="24"/>
+          <w:szCs w:val="24"/>
+          <w:lang w:eastAsia="id-ID"/>
+        </w:rPr>
+        <w:t xml:space="preserve">Kombinasi barang dan jasa yang ditawarkan perusahaan kepada pasar sasaran </w:t>
+      </w:r>
+      <w:proofErr w:type="gramStart"/>
+      <w:r>
+        <w:rPr>
+          <w:rFonts w:ascii="Times New Roman" w:eastAsia="Times New Roman" w:hAnsi="Times New Roman" w:cs="Times New Roman"/>
+          <w:sz w:val="24"/>
+          <w:szCs w:val="24"/>
+          <w:lang w:eastAsia="id-ID"/>
+        </w:rPr>
+        <w:t>meliputi :</w:t>
+      </w:r>
+      <w:proofErr w:type="gramEnd"/>
+      <w:r>
+        <w:rPr>
+          <w:rFonts w:ascii="Times New Roman" w:eastAsia="Times New Roman" w:hAnsi="Times New Roman" w:cs="Times New Roman"/>
+          <w:sz w:val="24"/>
+          <w:szCs w:val="24"/>
+          <w:lang w:eastAsia="id-ID"/>
+        </w:rPr>
+        <w:t xml:space="preserve"> ragam, </w:t>
       </w:r>
       <w:r>
         <w:rPr>
@@ -5556,202 +5866,7 @@
           <w:lang w:eastAsia="id-ID"/>
         </w:rPr>
         <w:lastRenderedPageBreak/>
-        <w:t>ingin melakukan perjalanan wisata atau perjalanan bisnis pribadi. Selain itu untuk perusahan travel lain yang belum memiliki website dan ingin mengembangkan pasarnya.</w:t>
-      </w:r>
-    </w:p>
-    <w:p>
-      <w:pPr>
-        <w:spacing w:after="0"/>
-        <w:jc w:val="both"/>
-        <w:rPr>
-          <w:rFonts w:ascii="Times New Roman" w:eastAsia="Times New Roman" w:hAnsi="Times New Roman" w:cs="Times New Roman"/>
-          <w:b/>
-          <w:sz w:val="24"/>
-          <w:szCs w:val="24"/>
-          <w:lang w:eastAsia="id-ID"/>
-        </w:rPr>
-      </w:pPr>
-      <w:r>
-        <w:rPr>
-          <w:rFonts w:ascii="Times New Roman" w:eastAsia="Times New Roman" w:hAnsi="Times New Roman" w:cs="Times New Roman"/>
-          <w:b/>
-          <w:sz w:val="24"/>
-          <w:szCs w:val="24"/>
-          <w:lang w:eastAsia="id-ID"/>
-        </w:rPr>
-        <w:t>2.1.4 Pesaing (Kompetitor)</w:t>
-      </w:r>
-    </w:p>
-    <w:p>
-      <w:pPr>
-        <w:spacing w:after="0"/>
-        <w:jc w:val="both"/>
-        <w:rPr>
-          <w:rFonts w:ascii="Times New Roman" w:eastAsia="Times New Roman" w:hAnsi="Times New Roman" w:cs="Times New Roman"/>
-          <w:sz w:val="24"/>
-          <w:szCs w:val="24"/>
-          <w:lang w:eastAsia="id-ID"/>
-        </w:rPr>
-      </w:pPr>
-      <w:r>
-        <w:rPr>
-          <w:rFonts w:ascii="Times New Roman" w:eastAsia="Times New Roman" w:hAnsi="Times New Roman" w:cs="Times New Roman"/>
-          <w:b/>
-          <w:sz w:val="24"/>
-          <w:szCs w:val="24"/>
-          <w:lang w:eastAsia="id-ID"/>
-        </w:rPr>
-        <w:tab/>
-      </w:r>
-      <w:r>
-        <w:rPr>
-          <w:rFonts w:ascii="Times New Roman" w:eastAsia="Times New Roman" w:hAnsi="Times New Roman" w:cs="Times New Roman"/>
-          <w:sz w:val="24"/>
-          <w:szCs w:val="24"/>
-          <w:lang w:eastAsia="id-ID"/>
-        </w:rPr>
-        <w:t xml:space="preserve">Suatu persaingan yang dilakukan seseorang atau sekelompok orang tertentu, agar memperoleh kemenangan atau hasil secara kompetitif (Kasmir, 2012). </w:t>
-      </w:r>
-    </w:p>
-    <w:p>
-      <w:pPr>
-        <w:spacing w:after="0"/>
-        <w:jc w:val="both"/>
-        <w:rPr>
-          <w:rFonts w:ascii="Times New Roman" w:eastAsia="Times New Roman" w:hAnsi="Times New Roman" w:cs="Times New Roman"/>
-          <w:sz w:val="24"/>
-          <w:szCs w:val="24"/>
-          <w:lang w:eastAsia="id-ID"/>
-        </w:rPr>
-      </w:pPr>
-      <w:r>
-        <w:rPr>
-          <w:rFonts w:ascii="Times New Roman" w:eastAsia="Times New Roman" w:hAnsi="Times New Roman" w:cs="Times New Roman"/>
-          <w:b/>
-          <w:sz w:val="24"/>
-          <w:szCs w:val="24"/>
-          <w:lang w:eastAsia="id-ID"/>
-        </w:rPr>
-        <w:tab/>
-      </w:r>
-      <w:r>
-        <w:rPr>
-          <w:rFonts w:ascii="Times New Roman" w:eastAsia="Times New Roman" w:hAnsi="Times New Roman" w:cs="Times New Roman"/>
-          <w:sz w:val="24"/>
-          <w:szCs w:val="24"/>
-          <w:lang w:eastAsia="id-ID"/>
-        </w:rPr>
-        <w:t xml:space="preserve">Pesaing dari produk ini yaitu, seperti traveloka.com, tiket.com, dan pegipegi.com. </w:t>
-      </w:r>
-    </w:p>
-    <w:p>
-      <w:pPr>
-        <w:spacing w:after="0"/>
-        <w:jc w:val="both"/>
-        <w:rPr>
-          <w:rFonts w:ascii="Times New Roman" w:eastAsia="Times New Roman" w:hAnsi="Times New Roman" w:cs="Times New Roman"/>
-          <w:b/>
-          <w:sz w:val="24"/>
-          <w:szCs w:val="24"/>
-          <w:lang w:eastAsia="id-ID"/>
-        </w:rPr>
-      </w:pPr>
-    </w:p>
-    <w:p>
-      <w:pPr>
-        <w:spacing w:after="0"/>
-        <w:jc w:val="both"/>
-        <w:rPr>
-          <w:rFonts w:ascii="Times New Roman" w:eastAsia="Times New Roman" w:hAnsi="Times New Roman" w:cs="Times New Roman"/>
-          <w:b/>
-          <w:sz w:val="24"/>
-          <w:szCs w:val="24"/>
-          <w:lang w:eastAsia="id-ID"/>
-        </w:rPr>
-      </w:pPr>
-      <w:r>
-        <w:rPr>
-          <w:rFonts w:ascii="Times New Roman" w:eastAsia="Times New Roman" w:hAnsi="Times New Roman" w:cs="Times New Roman"/>
-          <w:b/>
-          <w:sz w:val="24"/>
-          <w:szCs w:val="24"/>
-          <w:lang w:eastAsia="id-ID"/>
-        </w:rPr>
-        <w:t>2.2 Analisa 4P</w:t>
-      </w:r>
-    </w:p>
-    <w:p>
-      <w:pPr>
-        <w:spacing w:after="0"/>
-        <w:jc w:val="both"/>
-        <w:rPr>
-          <w:rFonts w:ascii="Times New Roman" w:eastAsia="Times New Roman" w:hAnsi="Times New Roman" w:cs="Times New Roman"/>
-          <w:b/>
-          <w:sz w:val="24"/>
-          <w:szCs w:val="24"/>
-          <w:lang w:eastAsia="id-ID"/>
-        </w:rPr>
-      </w:pPr>
-      <w:r>
-        <w:rPr>
-          <w:rFonts w:ascii="Times New Roman" w:eastAsia="Times New Roman" w:hAnsi="Times New Roman" w:cs="Times New Roman"/>
-          <w:b/>
-          <w:sz w:val="24"/>
-          <w:szCs w:val="24"/>
-          <w:lang w:eastAsia="id-ID"/>
-        </w:rPr>
-        <w:t>2.2.1 Produk</w:t>
-      </w:r>
-    </w:p>
-    <w:p>
-      <w:pPr>
-        <w:spacing w:after="0"/>
-        <w:jc w:val="both"/>
-        <w:rPr>
-          <w:rFonts w:ascii="Times New Roman" w:eastAsia="Times New Roman" w:hAnsi="Times New Roman" w:cs="Times New Roman"/>
-          <w:sz w:val="24"/>
-          <w:szCs w:val="24"/>
-          <w:lang w:eastAsia="id-ID"/>
-        </w:rPr>
-      </w:pPr>
-      <w:r>
-        <w:rPr>
-          <w:rFonts w:ascii="Times New Roman" w:eastAsia="Times New Roman" w:hAnsi="Times New Roman" w:cs="Times New Roman"/>
-          <w:b/>
-          <w:sz w:val="24"/>
-          <w:szCs w:val="24"/>
-          <w:lang w:eastAsia="id-ID"/>
-        </w:rPr>
-        <w:tab/>
-      </w:r>
-      <w:r>
-        <w:rPr>
-          <w:rFonts w:ascii="Times New Roman" w:eastAsia="Times New Roman" w:hAnsi="Times New Roman" w:cs="Times New Roman"/>
-          <w:sz w:val="24"/>
-          <w:szCs w:val="24"/>
-          <w:lang w:eastAsia="id-ID"/>
-        </w:rPr>
-        <w:t xml:space="preserve">Kombinasi barang dan jasa yang ditawarkan perusahaan kepada pasar sasaran </w:t>
-      </w:r>
-      <w:proofErr w:type="gramStart"/>
-      <w:r>
-        <w:rPr>
-          <w:rFonts w:ascii="Times New Roman" w:eastAsia="Times New Roman" w:hAnsi="Times New Roman" w:cs="Times New Roman"/>
-          <w:sz w:val="24"/>
-          <w:szCs w:val="24"/>
-          <w:lang w:eastAsia="id-ID"/>
-        </w:rPr>
-        <w:t>meliputi :</w:t>
-      </w:r>
-      <w:proofErr w:type="gramEnd"/>
-      <w:r>
-        <w:rPr>
-          <w:rFonts w:ascii="Times New Roman" w:eastAsia="Times New Roman" w:hAnsi="Times New Roman" w:cs="Times New Roman"/>
-          <w:sz w:val="24"/>
-          <w:szCs w:val="24"/>
-          <w:lang w:eastAsia="id-ID"/>
-        </w:rPr>
-        <w:t xml:space="preserve"> ragam, kualitas, desain, fitur, nama merek dan kemasan (Philip &amp; Gary, 2008)</w:t>
+        <w:t>kualitas, desain, fitur, nama merek dan kemasan (Philip &amp; Gary, 2008)</w:t>
       </w:r>
     </w:p>
     <w:p>
@@ -5808,7 +5923,6 @@
           <w:szCs w:val="24"/>
           <w:lang w:eastAsia="id-ID"/>
         </w:rPr>
-        <w:lastRenderedPageBreak/>
         <w:t xml:space="preserve">2.2.2 Place </w:t>
       </w:r>
     </w:p>
@@ -5978,6 +6092,7 @@
           <w:szCs w:val="24"/>
           <w:lang w:eastAsia="id-ID"/>
         </w:rPr>
+        <w:lastRenderedPageBreak/>
         <w:tab/>
       </w:r>
       <w:r>
@@ -6136,363 +6251,403 @@
           <w:szCs w:val="24"/>
           <w:lang w:eastAsia="id-ID"/>
         </w:rPr>
+        <w:tab/>
+        <w:t xml:space="preserve">Promosi </w:t>
+      </w:r>
+      <w:proofErr w:type="gramStart"/>
+      <w:r>
+        <w:rPr>
+          <w:rFonts w:ascii="Times New Roman" w:eastAsia="Times New Roman" w:hAnsi="Times New Roman" w:cs="Times New Roman"/>
+          <w:sz w:val="24"/>
+          <w:szCs w:val="24"/>
+          <w:lang w:eastAsia="id-ID"/>
+        </w:rPr>
+        <w:t>akan</w:t>
+      </w:r>
+      <w:proofErr w:type="gramEnd"/>
+      <w:r>
+        <w:rPr>
+          <w:rFonts w:ascii="Times New Roman" w:eastAsia="Times New Roman" w:hAnsi="Times New Roman" w:cs="Times New Roman"/>
+          <w:sz w:val="24"/>
+          <w:szCs w:val="24"/>
+          <w:lang w:eastAsia="id-ID"/>
+        </w:rPr>
+        <w:t xml:space="preserve"> wilakukan dengan metode pengiklanan atau bekerja sama dengan Google dengan memanfaatkan fitur dari Google AdSense untuk mengiklankan website secara online. </w:t>
+      </w:r>
+    </w:p>
+    <w:p>
+      <w:pPr>
+        <w:spacing w:after="0"/>
+        <w:jc w:val="both"/>
+        <w:rPr>
+          <w:rFonts w:ascii="Times New Roman" w:eastAsia="Times New Roman" w:hAnsi="Times New Roman" w:cs="Times New Roman"/>
+          <w:sz w:val="24"/>
+          <w:szCs w:val="24"/>
+          <w:lang w:eastAsia="id-ID"/>
+        </w:rPr>
+      </w:pPr>
+    </w:p>
+    <w:p>
+      <w:pPr>
+        <w:spacing w:after="0"/>
+        <w:jc w:val="both"/>
+        <w:rPr>
+          <w:rFonts w:ascii="Times New Roman" w:eastAsia="Times New Roman" w:hAnsi="Times New Roman" w:cs="Times New Roman"/>
+          <w:b/>
+          <w:sz w:val="24"/>
+          <w:szCs w:val="24"/>
+          <w:lang w:eastAsia="id-ID"/>
+        </w:rPr>
+      </w:pPr>
+      <w:r>
+        <w:rPr>
+          <w:rFonts w:ascii="Times New Roman" w:eastAsia="Times New Roman" w:hAnsi="Times New Roman" w:cs="Times New Roman"/>
+          <w:b/>
+          <w:sz w:val="24"/>
+          <w:szCs w:val="24"/>
+          <w:lang w:eastAsia="id-ID"/>
+        </w:rPr>
+        <w:t>2.3 Analisa SWOT</w:t>
+      </w:r>
+    </w:p>
+    <w:p>
+      <w:pPr>
+        <w:spacing w:after="0"/>
+        <w:jc w:val="both"/>
+        <w:rPr>
+          <w:rFonts w:ascii="Times New Roman" w:eastAsia="Times New Roman" w:hAnsi="Times New Roman" w:cs="Times New Roman"/>
+          <w:b/>
+          <w:sz w:val="24"/>
+          <w:szCs w:val="24"/>
+          <w:lang w:eastAsia="id-ID"/>
+        </w:rPr>
+      </w:pPr>
+      <w:r>
+        <w:rPr>
+          <w:rFonts w:ascii="Times New Roman" w:eastAsia="Times New Roman" w:hAnsi="Times New Roman" w:cs="Times New Roman"/>
+          <w:b/>
+          <w:sz w:val="24"/>
+          <w:szCs w:val="24"/>
+          <w:lang w:eastAsia="id-ID"/>
+        </w:rPr>
+        <w:t>2.3.1 Kekuatan</w:t>
+      </w:r>
+    </w:p>
+    <w:p>
+      <w:pPr>
+        <w:spacing w:after="0"/>
+        <w:jc w:val="both"/>
+        <w:rPr>
+          <w:rFonts w:ascii="Times New Roman" w:eastAsia="Times New Roman" w:hAnsi="Times New Roman" w:cs="Times New Roman"/>
+          <w:sz w:val="24"/>
+          <w:szCs w:val="24"/>
+          <w:lang w:eastAsia="id-ID"/>
+        </w:rPr>
+      </w:pPr>
+      <w:r>
+        <w:rPr>
+          <w:rFonts w:ascii="Times New Roman" w:eastAsia="Times New Roman" w:hAnsi="Times New Roman" w:cs="Times New Roman"/>
+          <w:b/>
+          <w:sz w:val="24"/>
+          <w:szCs w:val="24"/>
+          <w:lang w:eastAsia="id-ID"/>
+        </w:rPr>
+        <w:tab/>
+      </w:r>
+      <w:r>
+        <w:rPr>
+          <w:rFonts w:ascii="Times New Roman" w:eastAsia="Times New Roman" w:hAnsi="Times New Roman" w:cs="Times New Roman"/>
+          <w:sz w:val="24"/>
+          <w:szCs w:val="24"/>
+          <w:lang w:eastAsia="id-ID"/>
+        </w:rPr>
+        <w:t>Menganalisis kekuatan diri atau kekuatan perusahaan maupun kekuatan pesaing terdekat untuk merumuskan strategi pemasaran yang efektif, efisien, dan tepat sasaran (Abas, Sudaryono, Asep, 2011, p.227).</w:t>
+      </w:r>
+    </w:p>
+    <w:p>
+      <w:pPr>
+        <w:spacing w:after="0"/>
+        <w:jc w:val="both"/>
+        <w:rPr>
+          <w:rFonts w:ascii="Times New Roman" w:eastAsia="Times New Roman" w:hAnsi="Times New Roman" w:cs="Times New Roman"/>
+          <w:sz w:val="24"/>
+          <w:szCs w:val="24"/>
+          <w:lang w:eastAsia="id-ID"/>
+        </w:rPr>
+      </w:pPr>
+      <w:r>
+        <w:rPr>
+          <w:rFonts w:ascii="Times New Roman" w:eastAsia="Times New Roman" w:hAnsi="Times New Roman" w:cs="Times New Roman"/>
+          <w:sz w:val="24"/>
+          <w:szCs w:val="24"/>
+          <w:lang w:eastAsia="id-ID"/>
+        </w:rPr>
+        <w:tab/>
+        <w:t xml:space="preserve">Kekuatan dari produk ini adalah harga yang cukup bersaing dan beragam. Fitur pemilihan paket tour, dan pilihan memilih hotel dan kamar. Kemudahan pemilihan </w:t>
+      </w:r>
+      <w:r>
+        <w:rPr>
+          <w:rFonts w:ascii="Times New Roman" w:eastAsia="Times New Roman" w:hAnsi="Times New Roman" w:cs="Times New Roman"/>
+          <w:sz w:val="24"/>
+          <w:szCs w:val="24"/>
+          <w:lang w:eastAsia="id-ID"/>
+        </w:rPr>
+        <w:lastRenderedPageBreak/>
+        <w:t xml:space="preserve">jadwal wisata dan harga sesuai selera. Akses mudah, karena sistem berbasis online. </w:t>
+      </w:r>
+    </w:p>
+    <w:p>
+      <w:pPr>
+        <w:spacing w:after="0"/>
+        <w:jc w:val="both"/>
+        <w:rPr>
+          <w:rFonts w:ascii="Times New Roman" w:eastAsia="Times New Roman" w:hAnsi="Times New Roman" w:cs="Times New Roman"/>
+          <w:sz w:val="24"/>
+          <w:szCs w:val="24"/>
+          <w:lang w:eastAsia="id-ID"/>
+        </w:rPr>
+      </w:pPr>
+    </w:p>
+    <w:p>
+      <w:pPr>
+        <w:spacing w:after="0"/>
+        <w:jc w:val="both"/>
+        <w:rPr>
+          <w:rFonts w:ascii="Times New Roman" w:eastAsia="Times New Roman" w:hAnsi="Times New Roman" w:cs="Times New Roman"/>
+          <w:b/>
+          <w:sz w:val="24"/>
+          <w:szCs w:val="24"/>
+          <w:lang w:eastAsia="id-ID"/>
+        </w:rPr>
+      </w:pPr>
+      <w:r>
+        <w:rPr>
+          <w:rFonts w:ascii="Times New Roman" w:eastAsia="Times New Roman" w:hAnsi="Times New Roman" w:cs="Times New Roman"/>
+          <w:b/>
+          <w:sz w:val="24"/>
+          <w:szCs w:val="24"/>
+          <w:lang w:eastAsia="id-ID"/>
+        </w:rPr>
+        <w:t>2.3.2 Kelemahan</w:t>
+      </w:r>
+    </w:p>
+    <w:p>
+      <w:pPr>
+        <w:spacing w:after="0"/>
+        <w:jc w:val="both"/>
+        <w:rPr>
+          <w:rFonts w:ascii="Times New Roman" w:eastAsia="Times New Roman" w:hAnsi="Times New Roman" w:cs="Times New Roman"/>
+          <w:sz w:val="24"/>
+          <w:szCs w:val="24"/>
+          <w:lang w:eastAsia="id-ID"/>
+        </w:rPr>
+      </w:pPr>
+      <w:r>
+        <w:rPr>
+          <w:rFonts w:ascii="Times New Roman" w:eastAsia="Times New Roman" w:hAnsi="Times New Roman" w:cs="Times New Roman"/>
+          <w:b/>
+          <w:sz w:val="24"/>
+          <w:szCs w:val="24"/>
+          <w:lang w:eastAsia="id-ID"/>
+        </w:rPr>
+        <w:tab/>
+      </w:r>
+      <w:r>
+        <w:rPr>
+          <w:rFonts w:ascii="Times New Roman" w:eastAsia="Times New Roman" w:hAnsi="Times New Roman" w:cs="Times New Roman"/>
+          <w:sz w:val="24"/>
+          <w:szCs w:val="24"/>
+          <w:lang w:eastAsia="id-ID"/>
+        </w:rPr>
+        <w:t xml:space="preserve">Menganalisis kelemahan diri dan kelemahan perusahaan sehingga dapat dijadikan pelajaran bagi perbaikan-perbaikan strategi pemasaran yang dijalankan, dan juga menganalisis kelemahan-kelamahan pesaing terdekat agar dapat “dimanfaatkan” secara wajar untuk kepentingan bisnis (Abas, Sudaryono, Asep, 2011, p.227). </w:t>
+      </w:r>
+    </w:p>
+    <w:p>
+      <w:pPr>
+        <w:spacing w:after="0"/>
+        <w:jc w:val="both"/>
+        <w:rPr>
+          <w:rFonts w:ascii="Times New Roman" w:eastAsia="Times New Roman" w:hAnsi="Times New Roman" w:cs="Times New Roman"/>
+          <w:sz w:val="24"/>
+          <w:szCs w:val="24"/>
+          <w:lang w:eastAsia="id-ID"/>
+        </w:rPr>
+      </w:pPr>
+      <w:r>
+        <w:rPr>
+          <w:rFonts w:ascii="Times New Roman" w:eastAsia="Times New Roman" w:hAnsi="Times New Roman" w:cs="Times New Roman"/>
+          <w:sz w:val="24"/>
+          <w:szCs w:val="24"/>
+          <w:lang w:eastAsia="id-ID"/>
+        </w:rPr>
+        <w:tab/>
+        <w:t xml:space="preserve">Kelemahan dari produk ini adalah pada saat awal pendirian website, paket wisata masih sedikit. Desain website yang belum sempurna. Belum dilirik oleh masyarakat karena adanya website pesaing. </w:t>
+      </w:r>
+    </w:p>
+    <w:p>
+      <w:pPr>
+        <w:spacing w:after="0"/>
+        <w:jc w:val="both"/>
+        <w:rPr>
+          <w:rFonts w:ascii="Times New Roman" w:eastAsia="Times New Roman" w:hAnsi="Times New Roman" w:cs="Times New Roman"/>
+          <w:sz w:val="24"/>
+          <w:szCs w:val="24"/>
+          <w:lang w:eastAsia="id-ID"/>
+        </w:rPr>
+      </w:pPr>
+      <w:r>
+        <w:rPr>
+          <w:rFonts w:ascii="Times New Roman" w:eastAsia="Times New Roman" w:hAnsi="Times New Roman" w:cs="Times New Roman"/>
+          <w:sz w:val="24"/>
+          <w:szCs w:val="24"/>
+          <w:lang w:eastAsia="id-ID"/>
+        </w:rPr>
+        <w:tab/>
+        <w:t xml:space="preserve">Solusi dari kelemahan diatas adalah dengan </w:t>
+      </w:r>
+      <w:proofErr w:type="gramStart"/>
+      <w:r>
+        <w:rPr>
+          <w:rFonts w:ascii="Times New Roman" w:eastAsia="Times New Roman" w:hAnsi="Times New Roman" w:cs="Times New Roman"/>
+          <w:sz w:val="24"/>
+          <w:szCs w:val="24"/>
+          <w:lang w:eastAsia="id-ID"/>
+        </w:rPr>
+        <w:t>cara</w:t>
+      </w:r>
+      <w:proofErr w:type="gramEnd"/>
+      <w:r>
+        <w:rPr>
+          <w:rFonts w:ascii="Times New Roman" w:eastAsia="Times New Roman" w:hAnsi="Times New Roman" w:cs="Times New Roman"/>
+          <w:sz w:val="24"/>
+          <w:szCs w:val="24"/>
+          <w:lang w:eastAsia="id-ID"/>
+        </w:rPr>
+        <w:t xml:space="preserve"> menambah paket wisata seiring berkembangannya website, memperbaiki desain website agar terlihat nyaman, dan mengembangkan website agar dilirik oleh masyarakat luas.</w:t>
+      </w:r>
+    </w:p>
+    <w:p>
+      <w:pPr>
+        <w:spacing w:after="0"/>
+        <w:jc w:val="both"/>
+        <w:rPr>
+          <w:rFonts w:ascii="Times New Roman" w:eastAsia="Times New Roman" w:hAnsi="Times New Roman" w:cs="Times New Roman"/>
+          <w:sz w:val="24"/>
+          <w:szCs w:val="24"/>
+          <w:lang w:eastAsia="id-ID"/>
+        </w:rPr>
+      </w:pPr>
+    </w:p>
+    <w:p>
+      <w:pPr>
+        <w:spacing w:after="0"/>
+        <w:jc w:val="both"/>
+        <w:rPr>
+          <w:rFonts w:ascii="Times New Roman" w:eastAsia="Times New Roman" w:hAnsi="Times New Roman" w:cs="Times New Roman"/>
+          <w:b/>
+          <w:sz w:val="24"/>
+          <w:szCs w:val="24"/>
+          <w:lang w:eastAsia="id-ID"/>
+        </w:rPr>
+      </w:pPr>
+      <w:r>
+        <w:rPr>
+          <w:rFonts w:ascii="Times New Roman" w:eastAsia="Times New Roman" w:hAnsi="Times New Roman" w:cs="Times New Roman"/>
+          <w:b/>
+          <w:sz w:val="24"/>
+          <w:szCs w:val="24"/>
+          <w:lang w:eastAsia="id-ID"/>
+        </w:rPr>
+        <w:t>2.3.3 Peluang</w:t>
+      </w:r>
+    </w:p>
+    <w:p>
+      <w:pPr>
+        <w:spacing w:after="0"/>
+        <w:jc w:val="both"/>
+        <w:rPr>
+          <w:rFonts w:ascii="Times New Roman" w:eastAsia="Times New Roman" w:hAnsi="Times New Roman" w:cs="Times New Roman"/>
+          <w:sz w:val="24"/>
+          <w:szCs w:val="24"/>
+          <w:lang w:eastAsia="id-ID"/>
+        </w:rPr>
+      </w:pPr>
+      <w:r>
+        <w:rPr>
+          <w:rFonts w:ascii="Times New Roman" w:eastAsia="Times New Roman" w:hAnsi="Times New Roman" w:cs="Times New Roman"/>
+          <w:b/>
+          <w:sz w:val="24"/>
+          <w:szCs w:val="24"/>
+          <w:lang w:eastAsia="id-ID"/>
+        </w:rPr>
+        <w:tab/>
+      </w:r>
+      <w:r>
+        <w:rPr>
+          <w:rFonts w:ascii="Times New Roman" w:eastAsia="Times New Roman" w:hAnsi="Times New Roman" w:cs="Times New Roman"/>
+          <w:sz w:val="24"/>
+          <w:szCs w:val="24"/>
+          <w:lang w:eastAsia="id-ID"/>
+        </w:rPr>
+        <w:t xml:space="preserve">Memanfaatkan peluang-peluang pasar yang ada, misalnya kecenderungan selera tertentu dari konsumen, kurangnya persediaan produk pesaing, meningkatnya daya beli masyarakat, dan lain-lain (Abas, Sudaryono, Asep, 2011, p.227). </w:t>
+      </w:r>
+    </w:p>
+    <w:p>
+      <w:pPr>
+        <w:spacing w:after="0"/>
+        <w:jc w:val="both"/>
+        <w:rPr>
+          <w:rFonts w:ascii="Times New Roman" w:eastAsia="Times New Roman" w:hAnsi="Times New Roman" w:cs="Times New Roman"/>
+          <w:sz w:val="24"/>
+          <w:szCs w:val="24"/>
+          <w:lang w:eastAsia="id-ID"/>
+        </w:rPr>
+      </w:pPr>
+    </w:p>
+    <w:p>
+      <w:pPr>
+        <w:spacing w:after="0"/>
+        <w:jc w:val="both"/>
+        <w:rPr>
+          <w:rFonts w:ascii="Times New Roman" w:eastAsia="Times New Roman" w:hAnsi="Times New Roman" w:cs="Times New Roman"/>
+          <w:b/>
+          <w:sz w:val="24"/>
+          <w:szCs w:val="24"/>
+          <w:lang w:eastAsia="id-ID"/>
+        </w:rPr>
+      </w:pPr>
+      <w:r>
+        <w:rPr>
+          <w:rFonts w:ascii="Times New Roman" w:eastAsia="Times New Roman" w:hAnsi="Times New Roman" w:cs="Times New Roman"/>
+          <w:b/>
+          <w:sz w:val="24"/>
+          <w:szCs w:val="24"/>
+          <w:lang w:eastAsia="id-ID"/>
+        </w:rPr>
+        <w:t xml:space="preserve">2.3.4 Ancaman </w:t>
+      </w:r>
+    </w:p>
+    <w:p>
+      <w:pPr>
+        <w:spacing w:after="0"/>
+        <w:jc w:val="both"/>
+        <w:rPr>
+          <w:rFonts w:ascii="Times New Roman" w:eastAsia="Times New Roman" w:hAnsi="Times New Roman" w:cs="Times New Roman"/>
+          <w:sz w:val="24"/>
+          <w:szCs w:val="24"/>
+          <w:lang w:eastAsia="id-ID"/>
+        </w:rPr>
+      </w:pPr>
+      <w:r>
+        <w:rPr>
+          <w:rFonts w:ascii="Times New Roman" w:eastAsia="Times New Roman" w:hAnsi="Times New Roman" w:cs="Times New Roman"/>
+          <w:b/>
+          <w:sz w:val="24"/>
+          <w:szCs w:val="24"/>
+          <w:lang w:eastAsia="id-ID"/>
+        </w:rPr>
         <w:lastRenderedPageBreak/>
         <w:tab/>
-        <w:t xml:space="preserve">Promosi akan wilakukan dengan metode pengiklanan atau bekerja sama dengan Google dengan memanfaatkan fitur dari Google AdSense untuk mengiklankan website secara online. </w:t>
-      </w:r>
-    </w:p>
-    <w:p>
-      <w:pPr>
-        <w:spacing w:after="0"/>
-        <w:jc w:val="both"/>
-        <w:rPr>
-          <w:rFonts w:ascii="Times New Roman" w:eastAsia="Times New Roman" w:hAnsi="Times New Roman" w:cs="Times New Roman"/>
-          <w:sz w:val="24"/>
-          <w:szCs w:val="24"/>
-          <w:lang w:eastAsia="id-ID"/>
-        </w:rPr>
-      </w:pPr>
-    </w:p>
-    <w:p>
-      <w:pPr>
-        <w:spacing w:after="0"/>
-        <w:jc w:val="both"/>
-        <w:rPr>
-          <w:rFonts w:ascii="Times New Roman" w:eastAsia="Times New Roman" w:hAnsi="Times New Roman" w:cs="Times New Roman"/>
-          <w:sz w:val="24"/>
-          <w:szCs w:val="24"/>
-          <w:lang w:eastAsia="id-ID"/>
-        </w:rPr>
-      </w:pPr>
-    </w:p>
-    <w:p>
-      <w:pPr>
-        <w:spacing w:after="0"/>
-        <w:jc w:val="both"/>
-        <w:rPr>
-          <w:rFonts w:ascii="Times New Roman" w:eastAsia="Times New Roman" w:hAnsi="Times New Roman" w:cs="Times New Roman"/>
-          <w:b/>
-          <w:sz w:val="24"/>
-          <w:szCs w:val="24"/>
-          <w:lang w:eastAsia="id-ID"/>
-        </w:rPr>
-      </w:pPr>
-      <w:r>
-        <w:rPr>
-          <w:rFonts w:ascii="Times New Roman" w:eastAsia="Times New Roman" w:hAnsi="Times New Roman" w:cs="Times New Roman"/>
-          <w:b/>
-          <w:sz w:val="24"/>
-          <w:szCs w:val="24"/>
-          <w:lang w:eastAsia="id-ID"/>
-        </w:rPr>
-        <w:t>2.3 Analisa SWOT</w:t>
-      </w:r>
-    </w:p>
-    <w:p>
-      <w:pPr>
-        <w:spacing w:after="0"/>
-        <w:jc w:val="both"/>
-        <w:rPr>
-          <w:rFonts w:ascii="Times New Roman" w:eastAsia="Times New Roman" w:hAnsi="Times New Roman" w:cs="Times New Roman"/>
-          <w:b/>
-          <w:sz w:val="24"/>
-          <w:szCs w:val="24"/>
-          <w:lang w:eastAsia="id-ID"/>
-        </w:rPr>
-      </w:pPr>
-      <w:r>
-        <w:rPr>
-          <w:rFonts w:ascii="Times New Roman" w:eastAsia="Times New Roman" w:hAnsi="Times New Roman" w:cs="Times New Roman"/>
-          <w:b/>
-          <w:sz w:val="24"/>
-          <w:szCs w:val="24"/>
-          <w:lang w:eastAsia="id-ID"/>
-        </w:rPr>
-        <w:t>2.3.1 Kekuatan</w:t>
-      </w:r>
-    </w:p>
-    <w:p>
-      <w:pPr>
-        <w:spacing w:after="0"/>
-        <w:jc w:val="both"/>
-        <w:rPr>
-          <w:rFonts w:ascii="Times New Roman" w:eastAsia="Times New Roman" w:hAnsi="Times New Roman" w:cs="Times New Roman"/>
-          <w:sz w:val="24"/>
-          <w:szCs w:val="24"/>
-          <w:lang w:eastAsia="id-ID"/>
-        </w:rPr>
-      </w:pPr>
-      <w:r>
-        <w:rPr>
-          <w:rFonts w:ascii="Times New Roman" w:eastAsia="Times New Roman" w:hAnsi="Times New Roman" w:cs="Times New Roman"/>
-          <w:b/>
-          <w:sz w:val="24"/>
-          <w:szCs w:val="24"/>
-          <w:lang w:eastAsia="id-ID"/>
-        </w:rPr>
-        <w:tab/>
-      </w:r>
-      <w:r>
-        <w:rPr>
-          <w:rFonts w:ascii="Times New Roman" w:eastAsia="Times New Roman" w:hAnsi="Times New Roman" w:cs="Times New Roman"/>
-          <w:sz w:val="24"/>
-          <w:szCs w:val="24"/>
-          <w:lang w:eastAsia="id-ID"/>
-        </w:rPr>
-        <w:t>Menganalisis kekuatan diri atau kekuatan perusahaan maupun kekuatan pesaing terdekat untuk merumuskan strategi pemasaran yang efektif, efisien, dan tepat sasaran (Abas, Sudaryono, Asep, 2011, p.227).</w:t>
-      </w:r>
-    </w:p>
-    <w:p>
-      <w:pPr>
-        <w:spacing w:after="0"/>
-        <w:jc w:val="both"/>
-        <w:rPr>
-          <w:rFonts w:ascii="Times New Roman" w:eastAsia="Times New Roman" w:hAnsi="Times New Roman" w:cs="Times New Roman"/>
-          <w:sz w:val="24"/>
-          <w:szCs w:val="24"/>
-          <w:lang w:eastAsia="id-ID"/>
-        </w:rPr>
-      </w:pPr>
-      <w:r>
-        <w:rPr>
-          <w:rFonts w:ascii="Times New Roman" w:eastAsia="Times New Roman" w:hAnsi="Times New Roman" w:cs="Times New Roman"/>
-          <w:sz w:val="24"/>
-          <w:szCs w:val="24"/>
-          <w:lang w:eastAsia="id-ID"/>
-        </w:rPr>
-        <w:tab/>
-        <w:t xml:space="preserve">Kekuatan dari produk ini adalah harga yang cukup bersaing dan beragam. Fitur pemilihan paket tour, dan pilihan memilih hotel dan kamar. Kemudahan pemilihan jadwal wisata dan harga sesuai selera. Akses mudah, karena sistem berbasis online. </w:t>
-      </w:r>
-    </w:p>
-    <w:p>
-      <w:pPr>
-        <w:spacing w:after="0"/>
-        <w:jc w:val="both"/>
-        <w:rPr>
-          <w:rFonts w:ascii="Times New Roman" w:eastAsia="Times New Roman" w:hAnsi="Times New Roman" w:cs="Times New Roman"/>
-          <w:sz w:val="24"/>
-          <w:szCs w:val="24"/>
-          <w:lang w:eastAsia="id-ID"/>
-        </w:rPr>
-      </w:pPr>
-    </w:p>
-    <w:p>
-      <w:pPr>
-        <w:spacing w:after="0"/>
-        <w:jc w:val="both"/>
-        <w:rPr>
-          <w:rFonts w:ascii="Times New Roman" w:eastAsia="Times New Roman" w:hAnsi="Times New Roman" w:cs="Times New Roman"/>
-          <w:b/>
-          <w:sz w:val="24"/>
-          <w:szCs w:val="24"/>
-          <w:lang w:eastAsia="id-ID"/>
-        </w:rPr>
-      </w:pPr>
-      <w:r>
-        <w:rPr>
-          <w:rFonts w:ascii="Times New Roman" w:eastAsia="Times New Roman" w:hAnsi="Times New Roman" w:cs="Times New Roman"/>
-          <w:b/>
-          <w:sz w:val="24"/>
-          <w:szCs w:val="24"/>
-          <w:lang w:eastAsia="id-ID"/>
-        </w:rPr>
-        <w:t>2.3.2 Kelemahan</w:t>
-      </w:r>
-    </w:p>
-    <w:p>
-      <w:pPr>
-        <w:spacing w:after="0"/>
-        <w:jc w:val="both"/>
-        <w:rPr>
-          <w:rFonts w:ascii="Times New Roman" w:eastAsia="Times New Roman" w:hAnsi="Times New Roman" w:cs="Times New Roman"/>
-          <w:sz w:val="24"/>
-          <w:szCs w:val="24"/>
-          <w:lang w:eastAsia="id-ID"/>
-        </w:rPr>
-      </w:pPr>
-      <w:r>
-        <w:rPr>
-          <w:rFonts w:ascii="Times New Roman" w:eastAsia="Times New Roman" w:hAnsi="Times New Roman" w:cs="Times New Roman"/>
-          <w:b/>
-          <w:sz w:val="24"/>
-          <w:szCs w:val="24"/>
-          <w:lang w:eastAsia="id-ID"/>
-        </w:rPr>
-        <w:tab/>
-      </w:r>
-      <w:r>
-        <w:rPr>
-          <w:rFonts w:ascii="Times New Roman" w:eastAsia="Times New Roman" w:hAnsi="Times New Roman" w:cs="Times New Roman"/>
-          <w:sz w:val="24"/>
-          <w:szCs w:val="24"/>
-          <w:lang w:eastAsia="id-ID"/>
-        </w:rPr>
-        <w:t xml:space="preserve">Menganalisis kelemahan diri dan kelemahan perusahaan sehingga dapat dijadikan pelajaran bagi perbaikan-perbaikan strategi pemasaran yang dijalankan, dan juga menganalisis kelemahan-kelamahan pesaing terdekat agar dapat “dimanfaatkan” secara wajar untuk kepentingan bisnis (Abas, Sudaryono, Asep, 2011, p.227). </w:t>
-      </w:r>
-    </w:p>
-    <w:p>
-      <w:pPr>
-        <w:spacing w:after="0"/>
-        <w:jc w:val="both"/>
-        <w:rPr>
-          <w:rFonts w:ascii="Times New Roman" w:eastAsia="Times New Roman" w:hAnsi="Times New Roman" w:cs="Times New Roman"/>
-          <w:sz w:val="24"/>
-          <w:szCs w:val="24"/>
-          <w:lang w:eastAsia="id-ID"/>
-        </w:rPr>
-      </w:pPr>
-      <w:r>
-        <w:rPr>
-          <w:rFonts w:ascii="Times New Roman" w:eastAsia="Times New Roman" w:hAnsi="Times New Roman" w:cs="Times New Roman"/>
-          <w:sz w:val="24"/>
-          <w:szCs w:val="24"/>
-          <w:lang w:eastAsia="id-ID"/>
-        </w:rPr>
-        <w:tab/>
-        <w:t xml:space="preserve">Kelemahan dari produk ini adalah pada saat awal pendirian website, paket wisata masih sedikit. Desain </w:t>
-      </w:r>
-      <w:r>
-        <w:rPr>
-          <w:rFonts w:ascii="Times New Roman" w:eastAsia="Times New Roman" w:hAnsi="Times New Roman" w:cs="Times New Roman"/>
-          <w:sz w:val="24"/>
-          <w:szCs w:val="24"/>
-          <w:lang w:eastAsia="id-ID"/>
-        </w:rPr>
-        <w:lastRenderedPageBreak/>
-        <w:t xml:space="preserve">website yang belum sempurna. Belum dilirik oleh masyarakat karena adanya website pesaing. </w:t>
-      </w:r>
-    </w:p>
-    <w:p>
-      <w:pPr>
-        <w:spacing w:after="0"/>
-        <w:jc w:val="both"/>
-        <w:rPr>
-          <w:rFonts w:ascii="Times New Roman" w:eastAsia="Times New Roman" w:hAnsi="Times New Roman" w:cs="Times New Roman"/>
-          <w:sz w:val="24"/>
-          <w:szCs w:val="24"/>
-          <w:lang w:eastAsia="id-ID"/>
-        </w:rPr>
-      </w:pPr>
-      <w:r>
-        <w:rPr>
-          <w:rFonts w:ascii="Times New Roman" w:eastAsia="Times New Roman" w:hAnsi="Times New Roman" w:cs="Times New Roman"/>
-          <w:sz w:val="24"/>
-          <w:szCs w:val="24"/>
-          <w:lang w:eastAsia="id-ID"/>
-        </w:rPr>
-        <w:tab/>
-        <w:t>Solusi dari kelemahan diatas adalah dengan cara menambah paket wisata seiring berkembangannya website, memperbaiki desain website agar terlihat nyaman, dan mengembangkan website agar dilirik oleh masyarakat luas.</w:t>
-      </w:r>
-    </w:p>
-    <w:p>
-      <w:pPr>
-        <w:spacing w:after="0"/>
-        <w:jc w:val="both"/>
-        <w:rPr>
-          <w:rFonts w:ascii="Times New Roman" w:eastAsia="Times New Roman" w:hAnsi="Times New Roman" w:cs="Times New Roman"/>
-          <w:b/>
-          <w:sz w:val="24"/>
-          <w:szCs w:val="24"/>
-          <w:lang w:eastAsia="id-ID"/>
-        </w:rPr>
-      </w:pPr>
-      <w:r>
-        <w:rPr>
-          <w:rFonts w:ascii="Times New Roman" w:eastAsia="Times New Roman" w:hAnsi="Times New Roman" w:cs="Times New Roman"/>
-          <w:b/>
-          <w:sz w:val="24"/>
-          <w:szCs w:val="24"/>
-          <w:lang w:eastAsia="id-ID"/>
-        </w:rPr>
-        <w:t>2.3.3 Peluang</w:t>
-      </w:r>
-    </w:p>
-    <w:p>
-      <w:pPr>
-        <w:spacing w:after="0"/>
-        <w:jc w:val="both"/>
-        <w:rPr>
-          <w:rFonts w:ascii="Times New Roman" w:eastAsia="Times New Roman" w:hAnsi="Times New Roman" w:cs="Times New Roman"/>
-          <w:sz w:val="24"/>
-          <w:szCs w:val="24"/>
-          <w:lang w:eastAsia="id-ID"/>
-        </w:rPr>
-      </w:pPr>
-      <w:r>
-        <w:rPr>
-          <w:rFonts w:ascii="Times New Roman" w:eastAsia="Times New Roman" w:hAnsi="Times New Roman" w:cs="Times New Roman"/>
-          <w:b/>
-          <w:sz w:val="24"/>
-          <w:szCs w:val="24"/>
-          <w:lang w:eastAsia="id-ID"/>
-        </w:rPr>
-        <w:tab/>
-      </w:r>
-      <w:r>
-        <w:rPr>
-          <w:rFonts w:ascii="Times New Roman" w:eastAsia="Times New Roman" w:hAnsi="Times New Roman" w:cs="Times New Roman"/>
-          <w:sz w:val="24"/>
-          <w:szCs w:val="24"/>
-          <w:lang w:eastAsia="id-ID"/>
-        </w:rPr>
-        <w:t xml:space="preserve">Memanfaatkan peluang-peluang pasar yang ada, misalnya kecenderungan selera tertentu dari konsumen, kurangnya persediaan produk pesaing, meningkatnya daya beli masyarakat, dan lain-lain (Abas, Sudaryono, Asep, 2011, p.227). </w:t>
-      </w:r>
-    </w:p>
-    <w:p>
-      <w:pPr>
-        <w:spacing w:after="0"/>
-        <w:jc w:val="both"/>
-        <w:rPr>
-          <w:rFonts w:ascii="Times New Roman" w:eastAsia="Times New Roman" w:hAnsi="Times New Roman" w:cs="Times New Roman"/>
-          <w:sz w:val="24"/>
-          <w:szCs w:val="24"/>
-          <w:lang w:eastAsia="id-ID"/>
-        </w:rPr>
-      </w:pPr>
-    </w:p>
-    <w:p>
-      <w:pPr>
-        <w:spacing w:after="0"/>
-        <w:jc w:val="both"/>
-        <w:rPr>
-          <w:rFonts w:ascii="Times New Roman" w:eastAsia="Times New Roman" w:hAnsi="Times New Roman" w:cs="Times New Roman"/>
-          <w:b/>
-          <w:sz w:val="24"/>
-          <w:szCs w:val="24"/>
-          <w:lang w:eastAsia="id-ID"/>
-        </w:rPr>
-      </w:pPr>
-      <w:r>
-        <w:rPr>
-          <w:rFonts w:ascii="Times New Roman" w:eastAsia="Times New Roman" w:hAnsi="Times New Roman" w:cs="Times New Roman"/>
-          <w:b/>
-          <w:sz w:val="24"/>
-          <w:szCs w:val="24"/>
-          <w:lang w:eastAsia="id-ID"/>
-        </w:rPr>
-        <w:t xml:space="preserve">2.3.4 Ancaman </w:t>
-      </w:r>
-    </w:p>
-    <w:p>
-      <w:pPr>
-        <w:spacing w:after="0"/>
-        <w:jc w:val="both"/>
-        <w:rPr>
-          <w:rFonts w:ascii="Times New Roman" w:eastAsia="Times New Roman" w:hAnsi="Times New Roman" w:cs="Times New Roman"/>
-          <w:sz w:val="24"/>
-          <w:szCs w:val="24"/>
-          <w:lang w:eastAsia="id-ID"/>
-        </w:rPr>
-      </w:pPr>
-      <w:r>
-        <w:rPr>
-          <w:rFonts w:ascii="Times New Roman" w:eastAsia="Times New Roman" w:hAnsi="Times New Roman" w:cs="Times New Roman"/>
-          <w:b/>
-          <w:sz w:val="24"/>
-          <w:szCs w:val="24"/>
-          <w:lang w:eastAsia="id-ID"/>
-        </w:rPr>
-        <w:tab/>
       </w:r>
       <w:r>
         <w:rPr>
@@ -6612,17 +6767,7 @@
           <w:szCs w:val="24"/>
           <w:lang w:eastAsia="id-ID"/>
         </w:rPr>
-        <w:t xml:space="preserve">Pelanggan merupakan kunci utama dalam mendapatkan keuntungan, tanpa pelanggan maka sebuah </w:t>
-      </w:r>
-      <w:r>
-        <w:rPr>
-          <w:rFonts w:ascii="Times New Roman" w:eastAsia="Times New Roman" w:hAnsi="Times New Roman" w:cs="Times New Roman"/>
-          <w:sz w:val="24"/>
-          <w:szCs w:val="24"/>
-          <w:lang w:eastAsia="id-ID"/>
-        </w:rPr>
-        <w:lastRenderedPageBreak/>
-        <w:t xml:space="preserve">perusahaan tidak dapat bertahan lama dalam bisnis yang mereka bangun (Ostewalder &amp; Pigneur, 2010). </w:t>
+        <w:t xml:space="preserve">Pelanggan merupakan kunci utama dalam mendapatkan keuntungan, tanpa pelanggan maka sebuah perusahaan tidak dapat bertahan lama dalam bisnis yang mereka bangun (Ostewalder &amp; Pigneur, 2010). </w:t>
       </w:r>
     </w:p>
     <w:p>
@@ -6750,7 +6895,17 @@
           <w:lang w:eastAsia="id-ID"/>
         </w:rPr>
         <w:tab/>
-        <w:t>Value proposition dari produk ini adalah jasa pelayanan yang memungkinkan para pengguna website untuk memlilih paket tour dan tujuan travel yang diinginkan. Selai itu, mereka juga bisa memilih hotel beserta kamar yang mereka inginkan.</w:t>
+        <w:t xml:space="preserve">Value proposition dari produk ini adalah jasa pelayanan yang memungkinkan para pengguna website untuk memlilih paket tour dan tujuan travel yang </w:t>
+      </w:r>
+      <w:r>
+        <w:rPr>
+          <w:rFonts w:ascii="Times New Roman" w:eastAsia="Times New Roman" w:hAnsi="Times New Roman" w:cs="Times New Roman"/>
+          <w:sz w:val="24"/>
+          <w:szCs w:val="24"/>
+          <w:lang w:eastAsia="id-ID"/>
+        </w:rPr>
+        <w:lastRenderedPageBreak/>
+        <w:t>diinginkan. Selai itu, mereka juga bisa memilih hotel beserta kamar yang mereka inginkan.</w:t>
       </w:r>
     </w:p>
     <w:p>
@@ -6889,6 +7044,18 @@
         <w:jc w:val="both"/>
         <w:rPr>
           <w:rFonts w:ascii="Times New Roman" w:eastAsia="Times New Roman" w:hAnsi="Times New Roman" w:cs="Times New Roman"/>
+          <w:sz w:val="24"/>
+          <w:szCs w:val="24"/>
+          <w:lang w:eastAsia="id-ID"/>
+        </w:rPr>
+      </w:pPr>
+    </w:p>
+    <w:p>
+      <w:pPr>
+        <w:spacing w:after="0"/>
+        <w:jc w:val="both"/>
+        <w:rPr>
+          <w:rFonts w:ascii="Times New Roman" w:eastAsia="Times New Roman" w:hAnsi="Times New Roman" w:cs="Times New Roman"/>
           <w:b/>
           <w:sz w:val="24"/>
           <w:szCs w:val="24"/>
@@ -7080,6 +7247,7 @@
           <w:szCs w:val="24"/>
           <w:lang w:eastAsia="id-ID"/>
         </w:rPr>
+        <w:lastRenderedPageBreak/>
         <w:tab/>
         <w:t>Revenue stream yang didapat dari produk ini berasal dari keuntungan penjualan berbagai paket dan keuntungan dari pengadaaan paket.</w:t>
       </w:r>
@@ -7190,18 +7358,6 @@
         <w:jc w:val="both"/>
         <w:rPr>
           <w:rFonts w:ascii="Times New Roman" w:eastAsia="Times New Roman" w:hAnsi="Times New Roman" w:cs="Times New Roman"/>
-          <w:sz w:val="24"/>
-          <w:szCs w:val="24"/>
-          <w:lang w:eastAsia="id-ID"/>
-        </w:rPr>
-      </w:pPr>
-    </w:p>
-    <w:p>
-      <w:pPr>
-        <w:spacing w:after="0"/>
-        <w:jc w:val="both"/>
-        <w:rPr>
-          <w:rFonts w:ascii="Times New Roman" w:eastAsia="Times New Roman" w:hAnsi="Times New Roman" w:cs="Times New Roman"/>
           <w:b/>
           <w:sz w:val="24"/>
           <w:szCs w:val="24"/>
@@ -7238,7 +7394,6 @@
           <w:szCs w:val="24"/>
           <w:lang w:eastAsia="id-ID"/>
         </w:rPr>
-        <w:lastRenderedPageBreak/>
         <w:tab/>
       </w:r>
       <w:r>
@@ -7455,6 +7610,7 @@
           <w:szCs w:val="24"/>
           <w:lang w:eastAsia="id-ID"/>
         </w:rPr>
+        <w:lastRenderedPageBreak/>
         <w:tab/>
         <w:t xml:space="preserve">Cost structure dari produk </w:t>
       </w:r>
@@ -7593,7 +7749,6 @@
           <w:sz w:val="24"/>
           <w:szCs w:val="24"/>
         </w:rPr>
-        <w:lastRenderedPageBreak/>
         <w:br w:type="page"/>
       </w:r>
     </w:p>
@@ -10614,7 +10769,37 @@
                 <w:szCs w:val="18"/>
                 <w:lang w:eastAsia="id-ID"/>
               </w:rPr>
-              <w:t xml:space="preserve">                                  </w:t>
+              <w:t xml:space="preserve">                </w:t>
+            </w:r>
+            <w:r>
+              <w:rPr>
+                <w:rFonts w:ascii="Times New Roman" w:eastAsia="Times New Roman" w:hAnsi="Times New Roman" w:cs="Times New Roman"/>
+                <w:color w:val="000000"/>
+                <w:sz w:val="18"/>
+                <w:szCs w:val="18"/>
+                <w:lang w:eastAsia="id-ID"/>
+              </w:rPr>
+              <w:t xml:space="preserve">  </w:t>
+            </w:r>
+            <w:r>
+              <w:rPr>
+                <w:rFonts w:ascii="Times New Roman" w:eastAsia="Times New Roman" w:hAnsi="Times New Roman" w:cs="Times New Roman"/>
+                <w:color w:val="000000"/>
+                <w:sz w:val="18"/>
+                <w:szCs w:val="18"/>
+                <w:lang w:eastAsia="id-ID"/>
+              </w:rPr>
+              <w:t>6.550.000</w:t>
+            </w:r>
+            <w:r>
+              <w:rPr>
+                <w:rFonts w:ascii="Times New Roman" w:eastAsia="Times New Roman" w:hAnsi="Times New Roman" w:cs="Times New Roman"/>
+                <w:color w:val="000000"/>
+                <w:sz w:val="18"/>
+                <w:szCs w:val="18"/>
+                <w:lang w:eastAsia="id-ID"/>
+              </w:rPr>
+              <w:t xml:space="preserve">           </w:t>
             </w:r>
           </w:p>
         </w:tc>
@@ -10991,6 +11176,16 @@
                 <w:lang w:eastAsia="id-ID"/>
               </w:rPr>
             </w:pPr>
+            <w:r>
+              <w:rPr>
+                <w:rFonts w:ascii="Times New Roman" w:eastAsia="Times New Roman" w:hAnsi="Times New Roman" w:cs="Times New Roman"/>
+                <w:color w:val="000000"/>
+                <w:sz w:val="18"/>
+                <w:szCs w:val="18"/>
+                <w:lang w:eastAsia="id-ID"/>
+              </w:rPr>
+              <w:t>7.000.000</w:t>
+            </w:r>
           </w:p>
         </w:tc>
         <w:tc>
@@ -11527,6 +11722,16 @@
                 <w:lang w:eastAsia="id-ID"/>
               </w:rPr>
             </w:pPr>
+            <w:r>
+              <w:rPr>
+                <w:rFonts w:ascii="Times New Roman" w:eastAsia="Times New Roman" w:hAnsi="Times New Roman" w:cs="Times New Roman"/>
+                <w:color w:val="000000"/>
+                <w:sz w:val="18"/>
+                <w:szCs w:val="18"/>
+                <w:lang w:eastAsia="id-ID"/>
+              </w:rPr>
+              <w:t>1.000.000</w:t>
+            </w:r>
           </w:p>
         </w:tc>
         <w:tc>
@@ -11773,10 +11978,10 @@
         <w:tblLook w:val="04A0" w:firstRow="1" w:lastRow="0" w:firstColumn="1" w:lastColumn="0" w:noHBand="0" w:noVBand="1"/>
       </w:tblPr>
       <w:tblGrid>
-        <w:gridCol w:w="540"/>
-        <w:gridCol w:w="1481"/>
-        <w:gridCol w:w="1915"/>
-        <w:gridCol w:w="1472"/>
+        <w:gridCol w:w="499"/>
+        <w:gridCol w:w="1324"/>
+        <w:gridCol w:w="2029"/>
+        <w:gridCol w:w="1556"/>
       </w:tblGrid>
       <w:tr>
         <w:trPr>
@@ -11784,7 +11989,7 @@
         </w:trPr>
         <w:tc>
           <w:tcPr>
-            <w:tcW w:w="611" w:type="dxa"/>
+            <w:tcW w:w="540" w:type="dxa"/>
             <w:tcBorders>
               <w:top w:val="single" w:sz="4" w:space="0" w:color="auto"/>
               <w:left w:val="single" w:sz="4" w:space="0" w:color="auto"/>
@@ -11822,7 +12027,7 @@
         </w:tc>
         <w:tc>
           <w:tcPr>
-            <w:tcW w:w="1758" w:type="dxa"/>
+            <w:tcW w:w="1481" w:type="dxa"/>
             <w:tcBorders>
               <w:top w:val="single" w:sz="4" w:space="0" w:color="auto"/>
               <w:left w:val="nil"/>
@@ -11938,7 +12143,7 @@
         </w:trPr>
         <w:tc>
           <w:tcPr>
-            <w:tcW w:w="611" w:type="dxa"/>
+            <w:tcW w:w="540" w:type="dxa"/>
             <w:tcBorders>
               <w:top w:val="nil"/>
               <w:left w:val="single" w:sz="4" w:space="0" w:color="auto"/>
@@ -11976,7 +12181,7 @@
         </w:tc>
         <w:tc>
           <w:tcPr>
-            <w:tcW w:w="1758" w:type="dxa"/>
+            <w:tcW w:w="1481" w:type="dxa"/>
             <w:tcBorders>
               <w:top w:val="nil"/>
               <w:left w:val="nil"/>
@@ -12092,7 +12297,7 @@
         </w:trPr>
         <w:tc>
           <w:tcPr>
-            <w:tcW w:w="611" w:type="dxa"/>
+            <w:tcW w:w="540" w:type="dxa"/>
             <w:tcBorders>
               <w:top w:val="nil"/>
               <w:left w:val="single" w:sz="4" w:space="0" w:color="auto"/>
@@ -12130,7 +12335,7 @@
         </w:tc>
         <w:tc>
           <w:tcPr>
-            <w:tcW w:w="1758" w:type="dxa"/>
+            <w:tcW w:w="1481" w:type="dxa"/>
             <w:tcBorders>
               <w:top w:val="nil"/>
               <w:left w:val="nil"/>
@@ -12198,7 +12403,27 @@
                 <w:szCs w:val="18"/>
                 <w:lang w:eastAsia="id-ID"/>
               </w:rPr>
-              <w:t xml:space="preserve">                              8.000</w:t>
+              <w:t xml:space="preserve">   </w:t>
+            </w:r>
+            <w:r>
+              <w:rPr>
+                <w:rFonts w:ascii="Times New Roman" w:eastAsia="Times New Roman" w:hAnsi="Times New Roman" w:cs="Times New Roman"/>
+                <w:color w:val="000000"/>
+                <w:sz w:val="18"/>
+                <w:szCs w:val="18"/>
+                <w:lang w:eastAsia="id-ID"/>
+              </w:rPr>
+              <w:t>2</w:t>
+            </w:r>
+            <w:r>
+              <w:rPr>
+                <w:rFonts w:ascii="Times New Roman" w:eastAsia="Times New Roman" w:hAnsi="Times New Roman" w:cs="Times New Roman"/>
+                <w:color w:val="000000"/>
+                <w:sz w:val="18"/>
+                <w:szCs w:val="18"/>
+                <w:lang w:eastAsia="id-ID"/>
+              </w:rPr>
+              <w:t xml:space="preserve">                           8.000</w:t>
             </w:r>
           </w:p>
         </w:tc>
@@ -12246,7 +12471,7 @@
         </w:trPr>
         <w:tc>
           <w:tcPr>
-            <w:tcW w:w="611" w:type="dxa"/>
+            <w:tcW w:w="540" w:type="dxa"/>
             <w:tcBorders>
               <w:top w:val="nil"/>
               <w:left w:val="single" w:sz="4" w:space="0" w:color="auto"/>
@@ -12284,7 +12509,7 @@
         </w:tc>
         <w:tc>
           <w:tcPr>
-            <w:tcW w:w="1758" w:type="dxa"/>
+            <w:tcW w:w="1481" w:type="dxa"/>
             <w:tcBorders>
               <w:top w:val="nil"/>
               <w:left w:val="nil"/>
@@ -12412,7 +12637,7 @@
         </w:trPr>
         <w:tc>
           <w:tcPr>
-            <w:tcW w:w="611" w:type="dxa"/>
+            <w:tcW w:w="540" w:type="dxa"/>
             <w:tcBorders>
               <w:top w:val="nil"/>
               <w:left w:val="single" w:sz="4" w:space="0" w:color="auto"/>
@@ -12450,7 +12675,7 @@
         </w:tc>
         <w:tc>
           <w:tcPr>
-            <w:tcW w:w="1758" w:type="dxa"/>
+            <w:tcW w:w="1481" w:type="dxa"/>
             <w:tcBorders>
               <w:top w:val="nil"/>
               <w:left w:val="nil"/>
@@ -12566,7 +12791,7 @@
         </w:trPr>
         <w:tc>
           <w:tcPr>
-            <w:tcW w:w="611" w:type="dxa"/>
+            <w:tcW w:w="540" w:type="dxa"/>
             <w:tcBorders>
               <w:top w:val="nil"/>
               <w:left w:val="single" w:sz="4" w:space="0" w:color="auto"/>
@@ -12605,7 +12830,7 @@
         </w:tc>
         <w:tc>
           <w:tcPr>
-            <w:tcW w:w="1758" w:type="dxa"/>
+            <w:tcW w:w="1481" w:type="dxa"/>
             <w:tcBorders>
               <w:top w:val="nil"/>
               <w:left w:val="nil"/>
@@ -12636,7 +12861,17 @@
                 <w:szCs w:val="18"/>
                 <w:lang w:eastAsia="id-ID"/>
               </w:rPr>
-              <w:t>Tenaga Kerja 3 Orang Programer</w:t>
+              <w:t xml:space="preserve">Tenaga Kerja  3 </w:t>
+            </w:r>
+            <w:r>
+              <w:rPr>
+                <w:rFonts w:ascii="Times New Roman" w:eastAsia="Times New Roman" w:hAnsi="Times New Roman" w:cs="Times New Roman"/>
+                <w:color w:val="000000"/>
+                <w:sz w:val="18"/>
+                <w:szCs w:val="18"/>
+                <w:lang w:eastAsia="id-ID"/>
+              </w:rPr>
+              <w:t>Orang Programer</w:t>
             </w:r>
           </w:p>
         </w:tc>
@@ -12673,7 +12908,17 @@
                 <w:szCs w:val="18"/>
                 <w:lang w:eastAsia="id-ID"/>
               </w:rPr>
-              <w:t xml:space="preserve">                              4.500.000 </w:t>
+              <w:t xml:space="preserve">                              1.</w:t>
+            </w:r>
+            <w:r>
+              <w:rPr>
+                <w:rFonts w:ascii="Times New Roman" w:eastAsia="Times New Roman" w:hAnsi="Times New Roman" w:cs="Times New Roman"/>
+                <w:color w:val="000000"/>
+                <w:sz w:val="18"/>
+                <w:szCs w:val="18"/>
+                <w:lang w:eastAsia="id-ID"/>
+              </w:rPr>
+              <w:t xml:space="preserve">500.000 </w:t>
             </w:r>
           </w:p>
         </w:tc>
@@ -12710,7 +12955,17 @@
                 <w:szCs w:val="18"/>
                 <w:lang w:eastAsia="id-ID"/>
               </w:rPr>
-              <w:t xml:space="preserve">                54.000.000 </w:t>
+              <w:t xml:space="preserve">                18</w:t>
+            </w:r>
+            <w:r>
+              <w:rPr>
+                <w:rFonts w:ascii="Times New Roman" w:eastAsia="Times New Roman" w:hAnsi="Times New Roman" w:cs="Times New Roman"/>
+                <w:color w:val="000000"/>
+                <w:sz w:val="18"/>
+                <w:szCs w:val="18"/>
+                <w:lang w:eastAsia="id-ID"/>
+              </w:rPr>
+              <w:t xml:space="preserve">.000.000 </w:t>
             </w:r>
           </w:p>
         </w:tc>
@@ -12721,7 +12976,7 @@
         </w:trPr>
         <w:tc>
           <w:tcPr>
-            <w:tcW w:w="611" w:type="dxa"/>
+            <w:tcW w:w="540" w:type="dxa"/>
             <w:tcBorders>
               <w:top w:val="nil"/>
               <w:left w:val="single" w:sz="4" w:space="0" w:color="auto"/>
@@ -12758,7 +13013,7 @@
         </w:tc>
         <w:tc>
           <w:tcPr>
-            <w:tcW w:w="1758" w:type="dxa"/>
+            <w:tcW w:w="1481" w:type="dxa"/>
             <w:tcBorders>
               <w:top w:val="nil"/>
               <w:left w:val="nil"/>
@@ -12800,7 +13055,7 @@
                 <w:szCs w:val="18"/>
                 <w:lang w:eastAsia="id-ID"/>
               </w:rPr>
-              <w:t>Tenaga Kerja 1 Orang Admin</w:t>
+              <w:t>Sewa</w:t>
             </w:r>
           </w:p>
         </w:tc>
@@ -12836,7 +13091,17 @@
                 <w:szCs w:val="18"/>
                 <w:lang w:eastAsia="id-ID"/>
               </w:rPr>
-              <w:t>1.000.000</w:t>
+              <w:t>5</w:t>
+            </w:r>
+            <w:r>
+              <w:rPr>
+                <w:rFonts w:ascii="Times New Roman" w:eastAsia="Times New Roman" w:hAnsi="Times New Roman" w:cs="Times New Roman"/>
+                <w:color w:val="000000"/>
+                <w:sz w:val="18"/>
+                <w:szCs w:val="18"/>
+                <w:lang w:eastAsia="id-ID"/>
+              </w:rPr>
+              <w:t>00.000</w:t>
             </w:r>
           </w:p>
         </w:tc>
@@ -12872,169 +13137,17 @@
                 <w:szCs w:val="18"/>
                 <w:lang w:eastAsia="id-ID"/>
               </w:rPr>
-              <w:t>12.000.000</w:t>
-            </w:r>
-          </w:p>
-        </w:tc>
-      </w:tr>
-      <w:tr>
-        <w:trPr>
-          <w:trHeight w:val="300"/>
-        </w:trPr>
-        <w:tc>
-          <w:tcPr>
-            <w:tcW w:w="611" w:type="dxa"/>
-            <w:tcBorders>
-              <w:top w:val="nil"/>
-              <w:left w:val="single" w:sz="4" w:space="0" w:color="auto"/>
-              <w:bottom w:val="single" w:sz="4" w:space="0" w:color="auto"/>
-              <w:right w:val="single" w:sz="4" w:space="0" w:color="auto"/>
-            </w:tcBorders>
-            <w:shd w:val="clear" w:color="auto" w:fill="auto"/>
-            <w:noWrap/>
-            <w:vAlign w:val="bottom"/>
-          </w:tcPr>
-          <w:p>
-            <w:pPr>
-              <w:spacing w:after="0"/>
-              <w:jc w:val="right"/>
-              <w:rPr>
-                <w:rFonts w:ascii="Times New Roman" w:eastAsia="Times New Roman" w:hAnsi="Times New Roman" w:cs="Times New Roman"/>
-                <w:color w:val="000000"/>
-                <w:sz w:val="18"/>
-                <w:szCs w:val="18"/>
-                <w:lang w:eastAsia="id-ID"/>
-              </w:rPr>
-            </w:pPr>
-            <w:r>
-              <w:rPr>
-                <w:rFonts w:ascii="Times New Roman" w:eastAsia="Times New Roman" w:hAnsi="Times New Roman" w:cs="Times New Roman"/>
-                <w:color w:val="000000"/>
-                <w:sz w:val="18"/>
-                <w:szCs w:val="18"/>
-                <w:lang w:eastAsia="id-ID"/>
-              </w:rPr>
-              <w:t>7</w:t>
-            </w:r>
-          </w:p>
-        </w:tc>
-        <w:tc>
-          <w:tcPr>
-            <w:tcW w:w="1758" w:type="dxa"/>
-            <w:tcBorders>
-              <w:top w:val="nil"/>
-              <w:left w:val="nil"/>
-              <w:bottom w:val="single" w:sz="4" w:space="0" w:color="auto"/>
-              <w:right w:val="single" w:sz="4" w:space="0" w:color="auto"/>
-            </w:tcBorders>
-            <w:shd w:val="clear" w:color="auto" w:fill="auto"/>
-            <w:noWrap/>
-            <w:vAlign w:val="bottom"/>
-          </w:tcPr>
-          <w:p>
-            <w:pPr>
-              <w:spacing w:after="0"/>
-              <w:rPr>
-                <w:rFonts w:ascii="Times New Roman" w:eastAsia="Times New Roman" w:hAnsi="Times New Roman" w:cs="Times New Roman"/>
-                <w:color w:val="000000"/>
-                <w:sz w:val="18"/>
-                <w:szCs w:val="18"/>
-                <w:lang w:eastAsia="id-ID"/>
-              </w:rPr>
-            </w:pPr>
-          </w:p>
-          <w:p>
-            <w:pPr>
-              <w:spacing w:after="0"/>
-              <w:rPr>
-                <w:rFonts w:ascii="Times New Roman" w:eastAsia="Times New Roman" w:hAnsi="Times New Roman" w:cs="Times New Roman"/>
-                <w:color w:val="000000"/>
-                <w:sz w:val="18"/>
-                <w:szCs w:val="18"/>
-                <w:lang w:eastAsia="id-ID"/>
-              </w:rPr>
-            </w:pPr>
-            <w:r>
-              <w:rPr>
-                <w:rFonts w:ascii="Times New Roman" w:eastAsia="Times New Roman" w:hAnsi="Times New Roman" w:cs="Times New Roman"/>
-                <w:color w:val="000000"/>
-                <w:sz w:val="18"/>
-                <w:szCs w:val="18"/>
-                <w:lang w:eastAsia="id-ID"/>
-              </w:rPr>
-              <w:t>Sewa</w:t>
-            </w:r>
-          </w:p>
-        </w:tc>
-        <w:tc>
-          <w:tcPr>
-            <w:tcW w:w="0" w:type="auto"/>
-            <w:tcBorders>
-              <w:top w:val="nil"/>
-              <w:left w:val="nil"/>
-              <w:bottom w:val="single" w:sz="4" w:space="0" w:color="auto"/>
-              <w:right w:val="single" w:sz="4" w:space="0" w:color="auto"/>
-            </w:tcBorders>
-            <w:shd w:val="clear" w:color="auto" w:fill="auto"/>
-            <w:noWrap/>
-            <w:vAlign w:val="bottom"/>
-          </w:tcPr>
-          <w:p>
-            <w:pPr>
-              <w:spacing w:after="0"/>
-              <w:rPr>
-                <w:rFonts w:ascii="Times New Roman" w:eastAsia="Times New Roman" w:hAnsi="Times New Roman" w:cs="Times New Roman"/>
-                <w:color w:val="000000"/>
-                <w:sz w:val="18"/>
-                <w:szCs w:val="18"/>
-                <w:lang w:eastAsia="id-ID"/>
-              </w:rPr>
-            </w:pPr>
-            <w:r>
-              <w:rPr>
-                <w:rFonts w:ascii="Times New Roman" w:eastAsia="Times New Roman" w:hAnsi="Times New Roman" w:cs="Times New Roman"/>
-                <w:color w:val="000000"/>
-                <w:sz w:val="18"/>
-                <w:szCs w:val="18"/>
-                <w:lang w:eastAsia="id-ID"/>
-              </w:rPr>
-              <w:t>1.000.000</w:t>
-            </w:r>
-          </w:p>
-        </w:tc>
-        <w:tc>
-          <w:tcPr>
-            <w:tcW w:w="0" w:type="auto"/>
-            <w:tcBorders>
-              <w:top w:val="nil"/>
-              <w:left w:val="nil"/>
-              <w:bottom w:val="single" w:sz="4" w:space="0" w:color="auto"/>
-              <w:right w:val="single" w:sz="4" w:space="0" w:color="auto"/>
-            </w:tcBorders>
-            <w:shd w:val="clear" w:color="auto" w:fill="auto"/>
-            <w:noWrap/>
-            <w:vAlign w:val="bottom"/>
-          </w:tcPr>
-          <w:p>
-            <w:pPr>
-              <w:spacing w:after="0"/>
-              <w:rPr>
-                <w:rFonts w:ascii="Times New Roman" w:eastAsia="Times New Roman" w:hAnsi="Times New Roman" w:cs="Times New Roman"/>
-                <w:color w:val="000000"/>
-                <w:sz w:val="18"/>
-                <w:szCs w:val="18"/>
-                <w:lang w:eastAsia="id-ID"/>
-              </w:rPr>
-            </w:pPr>
-            <w:r>
-              <w:rPr>
-                <w:rFonts w:ascii="Times New Roman" w:eastAsia="Times New Roman" w:hAnsi="Times New Roman" w:cs="Times New Roman"/>
-                <w:color w:val="000000"/>
-                <w:sz w:val="18"/>
-                <w:szCs w:val="18"/>
-                <w:lang w:eastAsia="id-ID"/>
-              </w:rPr>
-              <w:t>12.000.000</w:t>
+              <w:t>6</w:t>
+            </w:r>
+            <w:r>
+              <w:rPr>
+                <w:rFonts w:ascii="Times New Roman" w:eastAsia="Times New Roman" w:hAnsi="Times New Roman" w:cs="Times New Roman"/>
+                <w:color w:val="000000"/>
+                <w:sz w:val="18"/>
+                <w:szCs w:val="18"/>
+                <w:lang w:eastAsia="id-ID"/>
+              </w:rPr>
+              <w:t>.000.000</w:t>
             </w:r>
           </w:p>
         </w:tc>
@@ -13115,7 +13228,17 @@
                 <w:szCs w:val="18"/>
                 <w:lang w:eastAsia="id-ID"/>
               </w:rPr>
-              <w:t xml:space="preserve">                        7.458.000 </w:t>
+              <w:t xml:space="preserve">                       2 .9</w:t>
+            </w:r>
+            <w:r>
+              <w:rPr>
+                <w:rFonts w:ascii="Times New Roman" w:eastAsia="Times New Roman" w:hAnsi="Times New Roman" w:cs="Times New Roman"/>
+                <w:color w:val="000000"/>
+                <w:sz w:val="18"/>
+                <w:szCs w:val="18"/>
+                <w:lang w:eastAsia="id-ID"/>
+              </w:rPr>
+              <w:t xml:space="preserve">58.000 </w:t>
             </w:r>
           </w:p>
         </w:tc>
@@ -13152,7 +13275,17 @@
                 <w:szCs w:val="18"/>
                 <w:lang w:eastAsia="id-ID"/>
               </w:rPr>
-              <w:t xml:space="preserve">          89.496.000 </w:t>
+              <w:t xml:space="preserve">          35</w:t>
+            </w:r>
+            <w:r>
+              <w:rPr>
+                <w:rFonts w:ascii="Times New Roman" w:eastAsia="Times New Roman" w:hAnsi="Times New Roman" w:cs="Times New Roman"/>
+                <w:color w:val="000000"/>
+                <w:sz w:val="18"/>
+                <w:szCs w:val="18"/>
+                <w:lang w:eastAsia="id-ID"/>
+              </w:rPr>
+              <w:t xml:space="preserve">.496.000 </w:t>
             </w:r>
           </w:p>
         </w:tc>
@@ -13558,7 +13691,6 @@
           <w:sz w:val="24"/>
           <w:szCs w:val="24"/>
         </w:rPr>
-        <w:lastRenderedPageBreak/>
         <w:t>Harga Pokok Produksi (HPP)</w:t>
       </w:r>
     </w:p>
@@ -13581,6 +13713,7 @@
           <w:sz w:val="24"/>
           <w:szCs w:val="24"/>
         </w:rPr>
+        <w:lastRenderedPageBreak/>
         <w:t>Biaya Tetap</w:t>
       </w:r>
       <w:r>
@@ -13885,7 +14018,6 @@
           <w:sz w:val="24"/>
           <w:szCs w:val="24"/>
         </w:rPr>
-        <w:lastRenderedPageBreak/>
         <w:t>Analisis R/C</w:t>
       </w:r>
     </w:p>
@@ -13908,6 +14040,7 @@
           <w:sz w:val="24"/>
           <w:szCs w:val="24"/>
         </w:rPr>
+        <w:lastRenderedPageBreak/>
         <w:t>Total Biaya Produksi = Biaya Produksi + Biaya Operasional</w:t>
       </w:r>
     </w:p>
@@ -14157,42 +14290,42 @@
           <w:sz w:val="24"/>
           <w:szCs w:val="24"/>
         </w:rPr>
+        <w:t xml:space="preserve">Jangka Waktu Pengembalian Modal = Biaya Investasi x Masa </w:t>
+      </w:r>
+      <w:proofErr w:type="gramStart"/>
+      <w:r>
+        <w:rPr>
+          <w:rFonts w:ascii="Times New Roman" w:hAnsi="Times New Roman" w:cs="Times New Roman"/>
+          <w:sz w:val="24"/>
+          <w:szCs w:val="24"/>
+        </w:rPr>
+        <w:t>Produksi  /</w:t>
+      </w:r>
+      <w:proofErr w:type="gramEnd"/>
+      <w:r>
+        <w:rPr>
+          <w:rFonts w:ascii="Times New Roman" w:hAnsi="Times New Roman" w:cs="Times New Roman"/>
+          <w:sz w:val="24"/>
+          <w:szCs w:val="24"/>
+        </w:rPr>
+        <w:t xml:space="preserve"> Keuntungan</w:t>
+      </w:r>
+    </w:p>
+    <w:p>
+      <w:pPr>
+        <w:rPr>
+          <w:rFonts w:ascii="Times New Roman" w:hAnsi="Times New Roman" w:cs="Times New Roman"/>
+          <w:sz w:val="24"/>
+          <w:szCs w:val="24"/>
+        </w:rPr>
+      </w:pPr>
+      <w:r>
+        <w:rPr>
+          <w:rFonts w:ascii="Times New Roman" w:hAnsi="Times New Roman" w:cs="Times New Roman"/>
+          <w:sz w:val="24"/>
+          <w:szCs w:val="24"/>
+        </w:rPr>
         <w:lastRenderedPageBreak/>
-        <w:t xml:space="preserve">Jangka Waktu Pengembalian Modal = Biaya Investasi x Masa </w:t>
-      </w:r>
-      <w:proofErr w:type="gramStart"/>
-      <w:r>
-        <w:rPr>
-          <w:rFonts w:ascii="Times New Roman" w:hAnsi="Times New Roman" w:cs="Times New Roman"/>
-          <w:sz w:val="24"/>
-          <w:szCs w:val="24"/>
-        </w:rPr>
-        <w:t>Produksi  /</w:t>
-      </w:r>
-      <w:proofErr w:type="gramEnd"/>
-      <w:r>
-        <w:rPr>
-          <w:rFonts w:ascii="Times New Roman" w:hAnsi="Times New Roman" w:cs="Times New Roman"/>
-          <w:sz w:val="24"/>
-          <w:szCs w:val="24"/>
-        </w:rPr>
-        <w:t xml:space="preserve"> Keuntungan</w:t>
-      </w:r>
-    </w:p>
-    <w:p>
-      <w:pPr>
-        <w:rPr>
-          <w:rFonts w:ascii="Times New Roman" w:hAnsi="Times New Roman" w:cs="Times New Roman"/>
-          <w:sz w:val="24"/>
-          <w:szCs w:val="24"/>
-        </w:rPr>
-      </w:pPr>
-      <w:r>
-        <w:rPr>
-          <w:rFonts w:ascii="Times New Roman" w:hAnsi="Times New Roman" w:cs="Times New Roman"/>
-          <w:sz w:val="24"/>
-          <w:szCs w:val="24"/>
-        </w:rPr>
         <w:t>= Rp. 2.369.000 / tahun x 1 tahun / Rp. 182.910.000 / tahun</w:t>
       </w:r>
     </w:p>
@@ -14783,7 +14916,6 @@
                 <w:sz w:val="24"/>
                 <w:szCs w:val="24"/>
               </w:rPr>
-              <w:lastRenderedPageBreak/>
               <w:t>Biaya Bahan Baku &amp;  Bahan Pendukung</w:t>
             </w:r>
           </w:p>
@@ -14873,6 +15005,7 @@
                 <w:sz w:val="24"/>
                 <w:szCs w:val="24"/>
               </w:rPr>
+              <w:lastRenderedPageBreak/>
               <w:t xml:space="preserve">   </w:t>
             </w:r>
           </w:p>
@@ -15976,7 +16109,6 @@
                 <w:sz w:val="24"/>
                 <w:szCs w:val="24"/>
               </w:rPr>
-              <w:lastRenderedPageBreak/>
               <w:t>BEP</w:t>
             </w:r>
             <w:r>
@@ -16073,6 +16205,7 @@
                 <w:sz w:val="24"/>
                 <w:szCs w:val="24"/>
               </w:rPr>
+              <w:lastRenderedPageBreak/>
               <w:t xml:space="preserve">BEP (rupiah) = [FC / Harga jual (per unit) – VC (per unit)] x harga jual (per unit) </w:t>
             </w:r>
           </w:p>
@@ -16428,7 +16561,6 @@
           <w:szCs w:val="24"/>
           <w:lang w:eastAsia="id-ID"/>
         </w:rPr>
-        <w:lastRenderedPageBreak/>
         <w:t>B</w:t>
       </w:r>
       <w:r>
@@ -16500,6 +16632,7 @@
           <w:szCs w:val="24"/>
           <w:lang w:eastAsia="id-ID"/>
         </w:rPr>
+        <w:lastRenderedPageBreak/>
         <w:t xml:space="preserve">5.1 </w:t>
       </w:r>
       <w:r>
@@ -16534,8 +16667,6 @@
         </w:rPr>
         <w:tab/>
       </w:r>
-      <w:bookmarkStart w:id="0" w:name="_GoBack"/>
-      <w:bookmarkEnd w:id="0"/>
     </w:p>
     <w:p>
       <w:pPr>
@@ -17525,7 +17656,7 @@
 </file>
 
 <file path=word/endnotes.xml><?xml version="1.0" encoding="utf-8"?>
-<w:endnotes xmlns:wpc="http://schemas.microsoft.com/office/word/2010/wordprocessingCanvas" xmlns:cx="http://schemas.microsoft.com/office/drawing/2014/chartex" xmlns:cx1="http://schemas.microsoft.com/office/drawing/2015/9/8/chartex" xmlns:cx2="http://schemas.microsoft.com/office/drawing/2015/10/21/chartex" xmlns:cx3="http://schemas.microsoft.com/office/drawing/2016/5/9/chartex" xmlns:cx4="http://schemas.microsoft.com/office/drawing/2016/5/10/chartex" xmlns:cx5="http://schemas.microsoft.com/office/drawing/2016/5/11/chartex" xmlns:cx6="http://schemas.microsoft.com/office/drawing/2016/5/12/chartex" xmlns:cx7="http://schemas.microsoft.com/office/drawing/2016/5/13/chartex" xmlns:cx8="http://schemas.microsoft.com/office/drawing/2016/5/14/chartex" xmlns:mc="http://schemas.openxmlformats.org/markup-compatibility/2006" xmlns:aink="http://schemas.microsoft.com/office/drawing/2016/ink" xmlns:am3d="http://schemas.microsoft.com/office/drawing/2017/model3d" xmlns:o="urn:schemas-microsoft-com:office:office" xmlns:r="http://schemas.openxmlformats.org/officeDocument/2006/relationships" xmlns:m="http://schemas.openxmlformats.org/officeDocument/2006/math" xmlns:v="urn:schemas-microsoft-com:vml" xmlns:wp14="http://schemas.microsoft.com/office/word/2010/wordprocessingDrawing" xmlns:wp="http://schemas.openxmlformats.org/drawingml/2006/wordprocessingDrawing" xmlns:w10="urn:schemas-microsoft-com:office:word" xmlns:w="http://schemas.openxmlformats.org/wordprocessingml/2006/main" xmlns:w14="http://schemas.microsoft.com/office/word/2010/wordml" xmlns:w15="http://schemas.microsoft.com/office/word/2012/wordml" xmlns:w16cid="http://schemas.microsoft.com/office/word/2016/wordml/cid" xmlns:w16se="http://schemas.microsoft.com/office/word/2015/wordml/symex" xmlns:wpg="http://schemas.microsoft.com/office/word/2010/wordprocessingGroup" xmlns:wpi="http://schemas.microsoft.com/office/word/2010/wordprocessingInk" xmlns:wne="http://schemas.microsoft.com/office/word/2006/wordml" xmlns:wps="http://schemas.microsoft.com/office/word/2010/wordprocessingShape" mc:Ignorable="w14 w15 w16se w16cid wp14">
+<w:endnotes xmlns:wpc="http://schemas.microsoft.com/office/word/2010/wordprocessingCanvas" xmlns:mc="http://schemas.openxmlformats.org/markup-compatibility/2006" xmlns:o="urn:schemas-microsoft-com:office:office" xmlns:r="http://schemas.openxmlformats.org/officeDocument/2006/relationships" xmlns:m="http://schemas.openxmlformats.org/officeDocument/2006/math" xmlns:v="urn:schemas-microsoft-com:vml" xmlns:wp14="http://schemas.microsoft.com/office/word/2010/wordprocessingDrawing" xmlns:wp="http://schemas.openxmlformats.org/drawingml/2006/wordprocessingDrawing" xmlns:w10="urn:schemas-microsoft-com:office:word" xmlns:w="http://schemas.openxmlformats.org/wordprocessingml/2006/main" xmlns:w14="http://schemas.microsoft.com/office/word/2010/wordml" xmlns:w15="http://schemas.microsoft.com/office/word/2012/wordml" xmlns:wpg="http://schemas.microsoft.com/office/word/2010/wordprocessingGroup" xmlns:wpi="http://schemas.microsoft.com/office/word/2010/wordprocessingInk" xmlns:wne="http://schemas.microsoft.com/office/word/2006/wordml" xmlns:wps="http://schemas.microsoft.com/office/word/2010/wordprocessingShape" mc:Ignorable="w14 w15 wp14">
   <w:endnote w:type="separator" w:id="-1">
     <w:p>
       <w:pPr>
@@ -17550,7 +17681,7 @@
 </file>
 
 <file path=word/footer1.xml><?xml version="1.0" encoding="utf-8"?>
-<w:ftr xmlns:wpc="http://schemas.microsoft.com/office/word/2010/wordprocessingCanvas" xmlns:cx="http://schemas.microsoft.com/office/drawing/2014/chartex" xmlns:cx1="http://schemas.microsoft.com/office/drawing/2015/9/8/chartex" xmlns:cx2="http://schemas.microsoft.com/office/drawing/2015/10/21/chartex" xmlns:cx3="http://schemas.microsoft.com/office/drawing/2016/5/9/chartex" xmlns:cx4="http://schemas.microsoft.com/office/drawing/2016/5/10/chartex" xmlns:cx5="http://schemas.microsoft.com/office/drawing/2016/5/11/chartex" xmlns:cx6="http://schemas.microsoft.com/office/drawing/2016/5/12/chartex" xmlns:cx7="http://schemas.microsoft.com/office/drawing/2016/5/13/chartex" xmlns:cx8="http://schemas.microsoft.com/office/drawing/2016/5/14/chartex" xmlns:mc="http://schemas.openxmlformats.org/markup-compatibility/2006" xmlns:aink="http://schemas.microsoft.com/office/drawing/2016/ink" xmlns:am3d="http://schemas.microsoft.com/office/drawing/2017/model3d" xmlns:o="urn:schemas-microsoft-com:office:office" xmlns:r="http://schemas.openxmlformats.org/officeDocument/2006/relationships" xmlns:m="http://schemas.openxmlformats.org/officeDocument/2006/math" xmlns:v="urn:schemas-microsoft-com:vml" xmlns:wp14="http://schemas.microsoft.com/office/word/2010/wordprocessingDrawing" xmlns:wp="http://schemas.openxmlformats.org/drawingml/2006/wordprocessingDrawing" xmlns:w10="urn:schemas-microsoft-com:office:word" xmlns:w="http://schemas.openxmlformats.org/wordprocessingml/2006/main" xmlns:w14="http://schemas.microsoft.com/office/word/2010/wordml" xmlns:w15="http://schemas.microsoft.com/office/word/2012/wordml" xmlns:w16cid="http://schemas.microsoft.com/office/word/2016/wordml/cid" xmlns:w16se="http://schemas.microsoft.com/office/word/2015/wordml/symex" xmlns:wpg="http://schemas.microsoft.com/office/word/2010/wordprocessingGroup" xmlns:wpi="http://schemas.microsoft.com/office/word/2010/wordprocessingInk" xmlns:wne="http://schemas.microsoft.com/office/word/2006/wordml" xmlns:wps="http://schemas.microsoft.com/office/word/2010/wordprocessingShape" mc:Ignorable="w14 w15 w16se w16cid wp14">
+<w:ftr xmlns:wpc="http://schemas.microsoft.com/office/word/2010/wordprocessingCanvas" xmlns:mc="http://schemas.openxmlformats.org/markup-compatibility/2006" xmlns:o="urn:schemas-microsoft-com:office:office" xmlns:r="http://schemas.openxmlformats.org/officeDocument/2006/relationships" xmlns:m="http://schemas.openxmlformats.org/officeDocument/2006/math" xmlns:v="urn:schemas-microsoft-com:vml" xmlns:wp14="http://schemas.microsoft.com/office/word/2010/wordprocessingDrawing" xmlns:wp="http://schemas.openxmlformats.org/drawingml/2006/wordprocessingDrawing" xmlns:w10="urn:schemas-microsoft-com:office:word" xmlns:w="http://schemas.openxmlformats.org/wordprocessingml/2006/main" xmlns:w14="http://schemas.microsoft.com/office/word/2010/wordml" xmlns:w15="http://schemas.microsoft.com/office/word/2012/wordml" xmlns:wpg="http://schemas.microsoft.com/office/word/2010/wordprocessingGroup" xmlns:wpi="http://schemas.microsoft.com/office/word/2010/wordprocessingInk" xmlns:wne="http://schemas.microsoft.com/office/word/2006/wordml" xmlns:wps="http://schemas.microsoft.com/office/word/2010/wordprocessingShape" mc:Ignorable="w14 w15 wp14">
   <w:p>
     <w:pPr>
       <w:pStyle w:val="Footer"/>
@@ -17588,7 +17719,7 @@
         <w:rFonts w:ascii="Cambria" w:eastAsia="Times New Roman" w:hAnsi="Cambria"/>
         <w:noProof/>
       </w:rPr>
-      <w:t>16</w:t>
+      <w:t>29</w:t>
     </w:r>
     <w:r>
       <w:rPr>
@@ -17612,7 +17743,7 @@
 </file>
 
 <file path=word/footnotes.xml><?xml version="1.0" encoding="utf-8"?>
-<w:footnotes xmlns:wpc="http://schemas.microsoft.com/office/word/2010/wordprocessingCanvas" xmlns:cx="http://schemas.microsoft.com/office/drawing/2014/chartex" xmlns:cx1="http://schemas.microsoft.com/office/drawing/2015/9/8/chartex" xmlns:cx2="http://schemas.microsoft.com/office/drawing/2015/10/21/chartex" xmlns:cx3="http://schemas.microsoft.com/office/drawing/2016/5/9/chartex" xmlns:cx4="http://schemas.microsoft.com/office/drawing/2016/5/10/chartex" xmlns:cx5="http://schemas.microsoft.com/office/drawing/2016/5/11/chartex" xmlns:cx6="http://schemas.microsoft.com/office/drawing/2016/5/12/chartex" xmlns:cx7="http://schemas.microsoft.com/office/drawing/2016/5/13/chartex" xmlns:cx8="http://schemas.microsoft.com/office/drawing/2016/5/14/chartex" xmlns:mc="http://schemas.openxmlformats.org/markup-compatibility/2006" xmlns:aink="http://schemas.microsoft.com/office/drawing/2016/ink" xmlns:am3d="http://schemas.microsoft.com/office/drawing/2017/model3d" xmlns:o="urn:schemas-microsoft-com:office:office" xmlns:r="http://schemas.openxmlformats.org/officeDocument/2006/relationships" xmlns:m="http://schemas.openxmlformats.org/officeDocument/2006/math" xmlns:v="urn:schemas-microsoft-com:vml" xmlns:wp14="http://schemas.microsoft.com/office/word/2010/wordprocessingDrawing" xmlns:wp="http://schemas.openxmlformats.org/drawingml/2006/wordprocessingDrawing" xmlns:w10="urn:schemas-microsoft-com:office:word" xmlns:w="http://schemas.openxmlformats.org/wordprocessingml/2006/main" xmlns:w14="http://schemas.microsoft.com/office/word/2010/wordml" xmlns:w15="http://schemas.microsoft.com/office/word/2012/wordml" xmlns:w16cid="http://schemas.microsoft.com/office/word/2016/wordml/cid" xmlns:w16se="http://schemas.microsoft.com/office/word/2015/wordml/symex" xmlns:wpg="http://schemas.microsoft.com/office/word/2010/wordprocessingGroup" xmlns:wpi="http://schemas.microsoft.com/office/word/2010/wordprocessingInk" xmlns:wne="http://schemas.microsoft.com/office/word/2006/wordml" xmlns:wps="http://schemas.microsoft.com/office/word/2010/wordprocessingShape" mc:Ignorable="w14 w15 w16se w16cid wp14">
+<w:footnotes xmlns:wpc="http://schemas.microsoft.com/office/word/2010/wordprocessingCanvas" xmlns:mc="http://schemas.openxmlformats.org/markup-compatibility/2006" xmlns:o="urn:schemas-microsoft-com:office:office" xmlns:r="http://schemas.openxmlformats.org/officeDocument/2006/relationships" xmlns:m="http://schemas.openxmlformats.org/officeDocument/2006/math" xmlns:v="urn:schemas-microsoft-com:vml" xmlns:wp14="http://schemas.microsoft.com/office/word/2010/wordprocessingDrawing" xmlns:wp="http://schemas.openxmlformats.org/drawingml/2006/wordprocessingDrawing" xmlns:w10="urn:schemas-microsoft-com:office:word" xmlns:w="http://schemas.openxmlformats.org/wordprocessingml/2006/main" xmlns:w14="http://schemas.microsoft.com/office/word/2010/wordml" xmlns:w15="http://schemas.microsoft.com/office/word/2012/wordml" xmlns:wpg="http://schemas.microsoft.com/office/word/2010/wordprocessingGroup" xmlns:wpi="http://schemas.microsoft.com/office/word/2010/wordprocessingInk" xmlns:wne="http://schemas.microsoft.com/office/word/2006/wordml" xmlns:wps="http://schemas.microsoft.com/office/word/2010/wordprocessingShape" mc:Ignorable="w14 w15 wp14">
   <w:footnote w:type="separator" w:id="-1">
     <w:p>
       <w:pPr>
@@ -17637,7 +17768,7 @@
 </file>
 
 <file path=word/header1.xml><?xml version="1.0" encoding="utf-8"?>
-<w:hdr xmlns:wpc="http://schemas.microsoft.com/office/word/2010/wordprocessingCanvas" xmlns:cx="http://schemas.microsoft.com/office/drawing/2014/chartex" xmlns:cx1="http://schemas.microsoft.com/office/drawing/2015/9/8/chartex" xmlns:cx2="http://schemas.microsoft.com/office/drawing/2015/10/21/chartex" xmlns:cx3="http://schemas.microsoft.com/office/drawing/2016/5/9/chartex" xmlns:cx4="http://schemas.microsoft.com/office/drawing/2016/5/10/chartex" xmlns:cx5="http://schemas.microsoft.com/office/drawing/2016/5/11/chartex" xmlns:cx6="http://schemas.microsoft.com/office/drawing/2016/5/12/chartex" xmlns:cx7="http://schemas.microsoft.com/office/drawing/2016/5/13/chartex" xmlns:cx8="http://schemas.microsoft.com/office/drawing/2016/5/14/chartex" xmlns:mc="http://schemas.openxmlformats.org/markup-compatibility/2006" xmlns:aink="http://schemas.microsoft.com/office/drawing/2016/ink" xmlns:am3d="http://schemas.microsoft.com/office/drawing/2017/model3d" xmlns:o="urn:schemas-microsoft-com:office:office" xmlns:r="http://schemas.openxmlformats.org/officeDocument/2006/relationships" xmlns:m="http://schemas.openxmlformats.org/officeDocument/2006/math" xmlns:v="urn:schemas-microsoft-com:vml" xmlns:wp14="http://schemas.microsoft.com/office/word/2010/wordprocessingDrawing" xmlns:wp="http://schemas.openxmlformats.org/drawingml/2006/wordprocessingDrawing" xmlns:w10="urn:schemas-microsoft-com:office:word" xmlns:w="http://schemas.openxmlformats.org/wordprocessingml/2006/main" xmlns:w14="http://schemas.microsoft.com/office/word/2010/wordml" xmlns:w15="http://schemas.microsoft.com/office/word/2012/wordml" xmlns:w16cid="http://schemas.microsoft.com/office/word/2016/wordml/cid" xmlns:w16se="http://schemas.microsoft.com/office/word/2015/wordml/symex" xmlns:wpg="http://schemas.microsoft.com/office/word/2010/wordprocessingGroup" xmlns:wpi="http://schemas.microsoft.com/office/word/2010/wordprocessingInk" xmlns:wne="http://schemas.microsoft.com/office/word/2006/wordml" xmlns:wps="http://schemas.microsoft.com/office/word/2010/wordprocessingShape" mc:Ignorable="w14 w15 w16se w16cid wp14">
+<w:hdr xmlns:wpc="http://schemas.microsoft.com/office/word/2010/wordprocessingCanvas" xmlns:mc="http://schemas.openxmlformats.org/markup-compatibility/2006" xmlns:o="urn:schemas-microsoft-com:office:office" xmlns:r="http://schemas.openxmlformats.org/officeDocument/2006/relationships" xmlns:m="http://schemas.openxmlformats.org/officeDocument/2006/math" xmlns:v="urn:schemas-microsoft-com:vml" xmlns:wp14="http://schemas.microsoft.com/office/word/2010/wordprocessingDrawing" xmlns:wp="http://schemas.openxmlformats.org/drawingml/2006/wordprocessingDrawing" xmlns:w10="urn:schemas-microsoft-com:office:word" xmlns:w="http://schemas.openxmlformats.org/wordprocessingml/2006/main" xmlns:w14="http://schemas.microsoft.com/office/word/2010/wordml" xmlns:w15="http://schemas.microsoft.com/office/word/2012/wordml" xmlns:wpg="http://schemas.microsoft.com/office/word/2010/wordprocessingGroup" xmlns:wpi="http://schemas.microsoft.com/office/word/2010/wordprocessingInk" xmlns:wne="http://schemas.microsoft.com/office/word/2006/wordml" xmlns:wps="http://schemas.microsoft.com/office/word/2010/wordprocessingShape" mc:Ignorable="w14 w15 wp14">
   <w:p>
     <w:pPr>
       <w:pStyle w:val="Header"/>
@@ -17666,8 +17797,8 @@
 </file>
 
 <file path=word/numbering.xml><?xml version="1.0" encoding="utf-8"?>
-<w:numbering xmlns:wpc="http://schemas.microsoft.com/office/word/2010/wordprocessingCanvas" xmlns:cx="http://schemas.microsoft.com/office/drawing/2014/chartex" xmlns:cx1="http://schemas.microsoft.com/office/drawing/2015/9/8/chartex" xmlns:cx2="http://schemas.microsoft.com/office/drawing/2015/10/21/chartex" xmlns:cx3="http://schemas.microsoft.com/office/drawing/2016/5/9/chartex" xmlns:cx4="http://schemas.microsoft.com/office/drawing/2016/5/10/chartex" xmlns:cx5="http://schemas.microsoft.com/office/drawing/2016/5/11/chartex" xmlns:cx6="http://schemas.microsoft.com/office/drawing/2016/5/12/chartex" xmlns:cx7="http://schemas.microsoft.com/office/drawing/2016/5/13/chartex" xmlns:cx8="http://schemas.microsoft.com/office/drawing/2016/5/14/chartex" xmlns:mc="http://schemas.openxmlformats.org/markup-compatibility/2006" xmlns:aink="http://schemas.microsoft.com/office/drawing/2016/ink" xmlns:am3d="http://schemas.microsoft.com/office/drawing/2017/model3d" xmlns:o="urn:schemas-microsoft-com:office:office" xmlns:r="http://schemas.openxmlformats.org/officeDocument/2006/relationships" xmlns:m="http://schemas.openxmlformats.org/officeDocument/2006/math" xmlns:v="urn:schemas-microsoft-com:vml" xmlns:wp14="http://schemas.microsoft.com/office/word/2010/wordprocessingDrawing" xmlns:wp="http://schemas.openxmlformats.org/drawingml/2006/wordprocessingDrawing" xmlns:w10="urn:schemas-microsoft-com:office:word" xmlns:w="http://schemas.openxmlformats.org/wordprocessingml/2006/main" xmlns:w14="http://schemas.microsoft.com/office/word/2010/wordml" xmlns:w15="http://schemas.microsoft.com/office/word/2012/wordml" xmlns:w16cid="http://schemas.microsoft.com/office/word/2016/wordml/cid" xmlns:w16se="http://schemas.microsoft.com/office/word/2015/wordml/symex" xmlns:wpg="http://schemas.microsoft.com/office/word/2010/wordprocessingGroup" xmlns:wpi="http://schemas.microsoft.com/office/word/2010/wordprocessingInk" xmlns:wne="http://schemas.microsoft.com/office/word/2006/wordml" xmlns:wps="http://schemas.microsoft.com/office/word/2010/wordprocessingShape" mc:Ignorable="w14 w15 w16se w16cid wp14">
-  <w:abstractNum w:abstractNumId="0" w15:restartNumberingAfterBreak="0">
+<w:numbering xmlns:wpc="http://schemas.microsoft.com/office/word/2010/wordprocessingCanvas" xmlns:mc="http://schemas.openxmlformats.org/markup-compatibility/2006" xmlns:o="urn:schemas-microsoft-com:office:office" xmlns:r="http://schemas.openxmlformats.org/officeDocument/2006/relationships" xmlns:m="http://schemas.openxmlformats.org/officeDocument/2006/math" xmlns:v="urn:schemas-microsoft-com:vml" xmlns:wp14="http://schemas.microsoft.com/office/word/2010/wordprocessingDrawing" xmlns:wp="http://schemas.openxmlformats.org/drawingml/2006/wordprocessingDrawing" xmlns:w10="urn:schemas-microsoft-com:office:word" xmlns:w="http://schemas.openxmlformats.org/wordprocessingml/2006/main" xmlns:w14="http://schemas.microsoft.com/office/word/2010/wordml" xmlns:w15="http://schemas.microsoft.com/office/word/2012/wordml" xmlns:wpg="http://schemas.microsoft.com/office/word/2010/wordprocessingGroup" xmlns:wpi="http://schemas.microsoft.com/office/word/2010/wordprocessingInk" xmlns:wne="http://schemas.microsoft.com/office/word/2006/wordml" xmlns:wps="http://schemas.microsoft.com/office/word/2010/wordprocessingShape" mc:Ignorable="w14 w15 wp14">
+  <w:abstractNum w:abstractNumId="0">
     <w:nsid w:val="0306356B"/>
     <w:multiLevelType w:val="hybridMultilevel"/>
     <w:tmpl w:val="22685492"/>
@@ -17759,7 +17890,7 @@
       </w:pPr>
     </w:lvl>
   </w:abstractNum>
-  <w:abstractNum w:abstractNumId="1" w15:restartNumberingAfterBreak="0">
+  <w:abstractNum w:abstractNumId="1">
     <w:nsid w:val="08677BDC"/>
     <w:multiLevelType w:val="hybridMultilevel"/>
     <w:tmpl w:val="AF1AE932"/>
@@ -17848,7 +17979,7 @@
       </w:pPr>
     </w:lvl>
   </w:abstractNum>
-  <w:abstractNum w:abstractNumId="2" w15:restartNumberingAfterBreak="0">
+  <w:abstractNum w:abstractNumId="2">
     <w:nsid w:val="17D87ACB"/>
     <w:multiLevelType w:val="hybridMultilevel"/>
     <w:tmpl w:val="0C4E60C0"/>
@@ -17961,7 +18092,7 @@
       </w:rPr>
     </w:lvl>
   </w:abstractNum>
-  <w:abstractNum w:abstractNumId="3" w15:restartNumberingAfterBreak="0">
+  <w:abstractNum w:abstractNumId="3">
     <w:nsid w:val="1EAB4D4C"/>
     <w:multiLevelType w:val="hybridMultilevel"/>
     <w:tmpl w:val="30B05688"/>
@@ -18047,7 +18178,7 @@
       </w:pPr>
     </w:lvl>
   </w:abstractNum>
-  <w:abstractNum w:abstractNumId="4" w15:restartNumberingAfterBreak="0">
+  <w:abstractNum w:abstractNumId="4">
     <w:nsid w:val="27941DC1"/>
     <w:multiLevelType w:val="hybridMultilevel"/>
     <w:tmpl w:val="35E4C5C2"/>
@@ -18160,7 +18291,7 @@
       </w:rPr>
     </w:lvl>
   </w:abstractNum>
-  <w:abstractNum w:abstractNumId="5" w15:restartNumberingAfterBreak="0">
+  <w:abstractNum w:abstractNumId="5">
     <w:nsid w:val="320A54C5"/>
     <w:multiLevelType w:val="hybridMultilevel"/>
     <w:tmpl w:val="BCC6A054"/>
@@ -18252,7 +18383,7 @@
       </w:pPr>
     </w:lvl>
   </w:abstractNum>
-  <w:abstractNum w:abstractNumId="6" w15:restartNumberingAfterBreak="0">
+  <w:abstractNum w:abstractNumId="6">
     <w:nsid w:val="32812B61"/>
     <w:multiLevelType w:val="hybridMultilevel"/>
     <w:tmpl w:val="E58EF3A0"/>
@@ -18338,7 +18469,7 @@
       </w:pPr>
     </w:lvl>
   </w:abstractNum>
-  <w:abstractNum w:abstractNumId="7" w15:restartNumberingAfterBreak="0">
+  <w:abstractNum w:abstractNumId="7">
     <w:nsid w:val="3CE55CCC"/>
     <w:multiLevelType w:val="hybridMultilevel"/>
     <w:tmpl w:val="0DE207A8"/>
@@ -18424,7 +18555,7 @@
       </w:pPr>
     </w:lvl>
   </w:abstractNum>
-  <w:abstractNum w:abstractNumId="8" w15:restartNumberingAfterBreak="0">
+  <w:abstractNum w:abstractNumId="8">
     <w:nsid w:val="3D4A77A0"/>
     <w:multiLevelType w:val="hybridMultilevel"/>
     <w:tmpl w:val="44C82384"/>
@@ -18510,7 +18641,7 @@
       </w:pPr>
     </w:lvl>
   </w:abstractNum>
-  <w:abstractNum w:abstractNumId="9" w15:restartNumberingAfterBreak="0">
+  <w:abstractNum w:abstractNumId="9">
     <w:nsid w:val="3F8D4EDB"/>
     <w:multiLevelType w:val="hybridMultilevel"/>
     <w:tmpl w:val="15A0E77E"/>
@@ -18600,7 +18731,7 @@
       </w:pPr>
     </w:lvl>
   </w:abstractNum>
-  <w:abstractNum w:abstractNumId="10" w15:restartNumberingAfterBreak="0">
+  <w:abstractNum w:abstractNumId="10">
     <w:nsid w:val="406071A6"/>
     <w:multiLevelType w:val="hybridMultilevel"/>
     <w:tmpl w:val="95A2D3BA"/>
@@ -18719,7 +18850,7 @@
       </w:pPr>
     </w:lvl>
   </w:abstractNum>
-  <w:abstractNum w:abstractNumId="11" w15:restartNumberingAfterBreak="0">
+  <w:abstractNum w:abstractNumId="11">
     <w:nsid w:val="48DC6F95"/>
     <w:multiLevelType w:val="hybridMultilevel"/>
     <w:tmpl w:val="BBE26FD4"/>
@@ -18808,7 +18939,7 @@
       </w:pPr>
     </w:lvl>
   </w:abstractNum>
-  <w:abstractNum w:abstractNumId="12" w15:restartNumberingAfterBreak="0">
+  <w:abstractNum w:abstractNumId="12">
     <w:nsid w:val="4D8E7830"/>
     <w:multiLevelType w:val="hybridMultilevel"/>
     <w:tmpl w:val="5470A34A"/>
@@ -18897,7 +19028,7 @@
       </w:pPr>
     </w:lvl>
   </w:abstractNum>
-  <w:abstractNum w:abstractNumId="13" w15:restartNumberingAfterBreak="0">
+  <w:abstractNum w:abstractNumId="13">
     <w:nsid w:val="5B855063"/>
     <w:multiLevelType w:val="hybridMultilevel"/>
     <w:tmpl w:val="FAFAF13C"/>
@@ -18986,7 +19117,7 @@
       </w:pPr>
     </w:lvl>
   </w:abstractNum>
-  <w:abstractNum w:abstractNumId="14" w15:restartNumberingAfterBreak="0">
+  <w:abstractNum w:abstractNumId="14">
     <w:nsid w:val="6AEA6FC2"/>
     <w:multiLevelType w:val="hybridMultilevel"/>
     <w:tmpl w:val="8A6821E4"/>
@@ -19075,7 +19206,7 @@
       </w:pPr>
     </w:lvl>
   </w:abstractNum>
-  <w:abstractNum w:abstractNumId="15" w15:restartNumberingAfterBreak="0">
+  <w:abstractNum w:abstractNumId="15">
     <w:nsid w:val="6C8566C3"/>
     <w:multiLevelType w:val="hybridMultilevel"/>
     <w:tmpl w:val="48626128"/>
@@ -19164,7 +19295,7 @@
       </w:pPr>
     </w:lvl>
   </w:abstractNum>
-  <w:abstractNum w:abstractNumId="16" w15:restartNumberingAfterBreak="0">
+  <w:abstractNum w:abstractNumId="16">
     <w:nsid w:val="6D022F69"/>
     <w:multiLevelType w:val="multilevel"/>
     <w:tmpl w:val="3ED609F8"/>
@@ -19282,7 +19413,7 @@
       </w:rPr>
     </w:lvl>
   </w:abstractNum>
-  <w:abstractNum w:abstractNumId="17" w15:restartNumberingAfterBreak="0">
+  <w:abstractNum w:abstractNumId="17">
     <w:nsid w:val="70DC6A35"/>
     <w:multiLevelType w:val="hybridMultilevel"/>
     <w:tmpl w:val="49EE8458"/>
@@ -19395,7 +19526,7 @@
       </w:rPr>
     </w:lvl>
   </w:abstractNum>
-  <w:abstractNum w:abstractNumId="18" w15:restartNumberingAfterBreak="0">
+  <w:abstractNum w:abstractNumId="18">
     <w:nsid w:val="72FA3843"/>
     <w:multiLevelType w:val="hybridMultilevel"/>
     <w:tmpl w:val="282C65C4"/>
@@ -19508,7 +19639,7 @@
       </w:rPr>
     </w:lvl>
   </w:abstractNum>
-  <w:abstractNum w:abstractNumId="19" w15:restartNumberingAfterBreak="0">
+  <w:abstractNum w:abstractNumId="19">
     <w:nsid w:val="735856D9"/>
     <w:multiLevelType w:val="multilevel"/>
     <w:tmpl w:val="3ED609F8"/>
@@ -19690,7 +19821,7 @@
 </file>
 
 <file path=word/styles.xml><?xml version="1.0" encoding="utf-8"?>
-<w:styles xmlns:mc="http://schemas.openxmlformats.org/markup-compatibility/2006" xmlns:r="http://schemas.openxmlformats.org/officeDocument/2006/relationships" xmlns:w="http://schemas.openxmlformats.org/wordprocessingml/2006/main" xmlns:w14="http://schemas.microsoft.com/office/word/2010/wordml" xmlns:w15="http://schemas.microsoft.com/office/word/2012/wordml" xmlns:w16cid="http://schemas.microsoft.com/office/word/2016/wordml/cid" xmlns:w16se="http://schemas.microsoft.com/office/word/2015/wordml/symex" mc:Ignorable="w14 w15 w16se w16cid">
+<w:styles xmlns:mc="http://schemas.openxmlformats.org/markup-compatibility/2006" xmlns:r="http://schemas.openxmlformats.org/officeDocument/2006/relationships" xmlns:w="http://schemas.openxmlformats.org/wordprocessingml/2006/main" xmlns:w14="http://schemas.microsoft.com/office/word/2010/wordml" xmlns:w15="http://schemas.microsoft.com/office/word/2012/wordml" mc:Ignorable="w14 w15">
   <w:docDefaults>
     <w:rPrDefault>
       <w:rPr>
@@ -19706,7 +19837,7 @@
       </w:pPr>
     </w:pPrDefault>
   </w:docDefaults>
-  <w:latentStyles w:defLockedState="0" w:defUIPriority="99" w:defSemiHidden="0" w:defUnhideWhenUsed="0" w:defQFormat="0" w:count="375">
+  <w:latentStyles w:defLockedState="0" w:defUIPriority="99" w:defSemiHidden="0" w:defUnhideWhenUsed="0" w:defQFormat="0" w:count="371">
     <w:lsdException w:name="Normal" w:uiPriority="0" w:qFormat="1"/>
     <w:lsdException w:name="heading 1" w:uiPriority="9" w:qFormat="1"/>
     <w:lsdException w:name="heading 2" w:semiHidden="1" w:uiPriority="9" w:unhideWhenUsed="1" w:qFormat="1"/>
@@ -20078,10 +20209,6 @@
     <w:lsdException w:name="List Table 5 Dark Accent 6" w:uiPriority="50"/>
     <w:lsdException w:name="List Table 6 Colorful Accent 6" w:uiPriority="51"/>
     <w:lsdException w:name="List Table 7 Colorful Accent 6" w:uiPriority="52"/>
-    <w:lsdException w:name="Mention" w:semiHidden="1" w:unhideWhenUsed="1"/>
-    <w:lsdException w:name="Smart Hyperlink" w:semiHidden="1" w:unhideWhenUsed="1"/>
-    <w:lsdException w:name="Hashtag" w:semiHidden="1" w:unhideWhenUsed="1"/>
-    <w:lsdException w:name="Unresolved Mention" w:semiHidden="1" w:unhideWhenUsed="1"/>
   </w:latentStyles>
   <w:style w:type="paragraph" w:default="1" w:styleId="Normal">
     <w:name w:val="Normal"/>
@@ -20544,7 +20671,7 @@
 </file>
 
 <file path=customXml/itemProps1.xml><?xml version="1.0" encoding="utf-8"?>
-<ds:datastoreItem xmlns:ds="http://schemas.openxmlformats.org/officeDocument/2006/customXml" ds:itemID="{88019BE5-7EF8-4105-BBC9-0C2E5B672A23}">
+<ds:datastoreItem xmlns:ds="http://schemas.openxmlformats.org/officeDocument/2006/customXml" ds:itemID="{EB9A1299-0B3A-4216-9392-88D5187B69B9}">
   <ds:schemaRefs>
     <ds:schemaRef ds:uri="http://schemas.openxmlformats.org/officeDocument/2006/bibliography"/>
   </ds:schemaRefs>

</xml_diff>